<commit_message>
Lab3 par1 and 2
</commit_message>
<xml_diff>
--- a/Lab3.docx
+++ b/Lab3.docx
@@ -62,6 +62,41 @@
     <w:p>
       <w:pPr>
         <w:pStyle w:val="Default"/>
+      </w:pPr>
+    </w:p>
+    <w:p>
+      <w:pPr>
+        <w:pStyle w:val="Default"/>
+        <w:rPr>
+          <w:b/>
+          <w:bCs/>
+          <w:color w:val="385623" w:themeColor="accent6" w:themeShade="80"/>
+          <w:sz w:val="28"/>
+          <w:szCs w:val="28"/>
+          <w:u w:val="single"/>
+        </w:rPr>
+      </w:pPr>
+      <w:r>
+        <w:rPr>
+          <w:b/>
+          <w:bCs/>
+          <w:color w:val="385623" w:themeColor="accent6" w:themeShade="80"/>
+          <w:sz w:val="28"/>
+          <w:szCs w:val="28"/>
+          <w:u w:val="single"/>
+        </w:rPr>
+        <w:t>Part 1:</w:t>
+      </w:r>
+    </w:p>
+    <w:p>
+      <w:pPr>
+        <w:pStyle w:val="Default"/>
+        <w:rPr>
+          <w:color w:val="002060"/>
+          <w:sz w:val="28"/>
+          <w:szCs w:val="28"/>
+          <w:u w:val="single"/>
+        </w:rPr>
       </w:pPr>
     </w:p>
     <w:p>
@@ -312,43 +347,153 @@
       </w:pPr>
       <w:r>
         <w:rPr>
-          <w:color w:val="002060"/>
-          <w:sz w:val="28"/>
-          <w:szCs w:val="28"/>
-          <w:u w:val="single"/>
-        </w:rPr>
-        <w:t xml:space="preserve">15. Try to access (by cd command) the folder (myteam) </w:t>
-      </w:r>
-    </w:p>
-    <w:p>
-      <w:pPr>
-        <w:pStyle w:val="Default"/>
-        <w:rPr>
-          <w:rFonts w:ascii="Times New Roman" w:hAnsi="Times New Roman" w:cs="Times New Roman"/>
-        </w:rPr>
-      </w:pPr>
-    </w:p>
-    <w:p>
-      <w:pPr>
-        <w:rPr>
-          <w:sz w:val="28"/>
-          <w:szCs w:val="28"/>
-        </w:rPr>
-      </w:pPr>
-      <w:r>
-        <w:rPr>
           <w:noProof/>
           <w:sz w:val="28"/>
           <w:szCs w:val="28"/>
         </w:rPr>
         <w:drawing>
-          <wp:anchor distT="0" distB="0" distL="114300" distR="114300" simplePos="0" relativeHeight="251675648" behindDoc="0" locked="0" layoutInCell="1" allowOverlap="1" wp14:anchorId="7A60689B" wp14:editId="34AF7D5E">
+          <wp:anchor distT="0" distB="0" distL="114300" distR="114300" simplePos="0" relativeHeight="251693056" behindDoc="0" locked="0" layoutInCell="1" allowOverlap="1" wp14:anchorId="3886DA57" wp14:editId="1B071A41">
             <wp:simplePos x="0" y="0"/>
             <wp:positionH relativeFrom="column">
-              <wp:posOffset>-167640</wp:posOffset>
+              <wp:posOffset>-60960</wp:posOffset>
             </wp:positionH>
             <wp:positionV relativeFrom="paragraph">
-              <wp:posOffset>481330</wp:posOffset>
+              <wp:posOffset>142240</wp:posOffset>
+            </wp:positionV>
+            <wp:extent cx="2849880" cy="281940"/>
+            <wp:effectExtent l="0" t="0" r="7620" b="3810"/>
+            <wp:wrapSquare wrapText="bothSides"/>
+            <wp:docPr id="1434775597" name="Picture 18"/>
+            <wp:cNvGraphicFramePr>
+              <a:graphicFrameLocks xmlns:a="http://schemas.openxmlformats.org/drawingml/2006/main" noChangeAspect="1"/>
+            </wp:cNvGraphicFramePr>
+            <a:graphic xmlns:a="http://schemas.openxmlformats.org/drawingml/2006/main">
+              <a:graphicData uri="http://schemas.openxmlformats.org/drawingml/2006/picture">
+                <pic:pic xmlns:pic="http://schemas.openxmlformats.org/drawingml/2006/picture">
+                  <pic:nvPicPr>
+                    <pic:cNvPr id="0" name="Picture 18"/>
+                    <pic:cNvPicPr>
+                      <a:picLocks noChangeAspect="1" noChangeArrowheads="1"/>
+                    </pic:cNvPicPr>
+                  </pic:nvPicPr>
+                  <pic:blipFill>
+                    <a:blip r:embed="rId7">
+                      <a:extLst>
+                        <a:ext uri="{28A0092B-C50C-407E-A947-70E740481C1C}">
+                          <a14:useLocalDpi xmlns:a14="http://schemas.microsoft.com/office/drawing/2010/main" val="0"/>
+                        </a:ext>
+                      </a:extLst>
+                    </a:blip>
+                    <a:srcRect/>
+                    <a:stretch>
+                      <a:fillRect/>
+                    </a:stretch>
+                  </pic:blipFill>
+                  <pic:spPr bwMode="auto">
+                    <a:xfrm>
+                      <a:off x="0" y="0"/>
+                      <a:ext cx="2849880" cy="281940"/>
+                    </a:xfrm>
+                    <a:prstGeom prst="rect">
+                      <a:avLst/>
+                    </a:prstGeom>
+                    <a:noFill/>
+                    <a:ln>
+                      <a:noFill/>
+                    </a:ln>
+                  </pic:spPr>
+                </pic:pic>
+              </a:graphicData>
+            </a:graphic>
+          </wp:anchor>
+        </w:drawing>
+      </w:r>
+    </w:p>
+    <w:p>
+      <w:pPr>
+        <w:pStyle w:val="Default"/>
+        <w:rPr>
+          <w:color w:val="002060"/>
+          <w:sz w:val="28"/>
+          <w:szCs w:val="28"/>
+          <w:u w:val="single"/>
+        </w:rPr>
+      </w:pPr>
+    </w:p>
+    <w:p>
+      <w:pPr>
+        <w:pStyle w:val="Default"/>
+        <w:rPr>
+          <w:color w:val="002060"/>
+          <w:sz w:val="28"/>
+          <w:szCs w:val="28"/>
+          <w:u w:val="single"/>
+        </w:rPr>
+      </w:pPr>
+    </w:p>
+    <w:p>
+      <w:pPr>
+        <w:pStyle w:val="Default"/>
+        <w:rPr>
+          <w:color w:val="002060"/>
+          <w:sz w:val="28"/>
+          <w:szCs w:val="28"/>
+          <w:u w:val="single"/>
+        </w:rPr>
+      </w:pPr>
+      <w:r>
+        <w:rPr>
+          <w:color w:val="002060"/>
+          <w:sz w:val="28"/>
+          <w:szCs w:val="28"/>
+          <w:u w:val="single"/>
+        </w:rPr>
+        <w:t xml:space="preserve">15. Try to access (by cd command) the folder (myteam) </w:t>
+      </w:r>
+    </w:p>
+    <w:p>
+      <w:pPr>
+        <w:pStyle w:val="Default"/>
+        <w:rPr>
+          <w:rFonts w:ascii="Times New Roman" w:hAnsi="Times New Roman" w:cs="Times New Roman"/>
+        </w:rPr>
+      </w:pPr>
+    </w:p>
+    <w:p>
+      <w:pPr>
+        <w:rPr>
+          <w:sz w:val="28"/>
+          <w:szCs w:val="28"/>
+        </w:rPr>
+      </w:pPr>
+      <w:r>
+        <w:rPr>
+          <w:sz w:val="28"/>
+          <w:szCs w:val="28"/>
+        </w:rPr>
+        <w:t xml:space="preserve">In case of </w:t>
+      </w:r>
+      <w:r>
+        <w:rPr>
+          <w:sz w:val="28"/>
+          <w:szCs w:val="28"/>
+        </w:rPr>
+        <w:t>log in with another user;</w:t>
+      </w:r>
+      <w:r>
+        <w:rPr>
+          <w:noProof/>
+          <w:sz w:val="28"/>
+          <w:szCs w:val="28"/>
+        </w:rPr>
+        <w:drawing>
+          <wp:anchor distT="0" distB="0" distL="114300" distR="114300" simplePos="0" relativeHeight="251675648" behindDoc="0" locked="0" layoutInCell="1" allowOverlap="1" wp14:anchorId="7A60689B" wp14:editId="2CAE308D">
+            <wp:simplePos x="0" y="0"/>
+            <wp:positionH relativeFrom="column">
+              <wp:posOffset>-251460</wp:posOffset>
+            </wp:positionH>
+            <wp:positionV relativeFrom="paragraph">
+              <wp:posOffset>229235</wp:posOffset>
             </wp:positionV>
             <wp:extent cx="6858000" cy="1249680"/>
             <wp:effectExtent l="0" t="0" r="0" b="7620"/>
@@ -367,7 +512,7 @@
                     </pic:cNvPicPr>
                   </pic:nvPicPr>
                   <pic:blipFill>
-                    <a:blip r:embed="rId7">
+                    <a:blip r:embed="rId8">
                       <a:extLst>
                         <a:ext uri="{28A0092B-C50C-407E-A947-70E740481C1C}">
                           <a14:useLocalDpi xmlns:a14="http://schemas.microsoft.com/office/drawing/2010/main" val="0"/>
@@ -404,38 +549,7 @@
           </wp:anchor>
         </w:drawing>
       </w:r>
-      <w:r>
-        <w:rPr>
-          <w:sz w:val="28"/>
-          <w:szCs w:val="28"/>
-        </w:rPr>
-        <w:t xml:space="preserve">In case of </w:t>
-      </w:r>
-      <w:r>
-        <w:rPr>
-          <w:sz w:val="28"/>
-          <w:szCs w:val="28"/>
-        </w:rPr>
-        <w:t xml:space="preserve">log in with another </w:t>
-      </w:r>
-      <w:proofErr w:type="gramStart"/>
-      <w:r>
-        <w:rPr>
-          <w:sz w:val="28"/>
-          <w:szCs w:val="28"/>
-        </w:rPr>
-        <w:t>user</w:t>
-      </w:r>
-      <w:r>
-        <w:rPr>
-          <w:sz w:val="28"/>
-          <w:szCs w:val="28"/>
-        </w:rPr>
-        <w:t>;</w:t>
-      </w:r>
-      <w:proofErr w:type="gramEnd"/>
-    </w:p>
-    <w:p/>
+    </w:p>
     <w:p>
       <w:pPr>
         <w:rPr>
@@ -501,7 +615,7 @@
                     </pic:cNvPicPr>
                   </pic:nvPicPr>
                   <pic:blipFill>
-                    <a:blip r:embed="rId8">
+                    <a:blip r:embed="rId9">
                       <a:extLst>
                         <a:ext uri="{28A0092B-C50C-407E-A947-70E740481C1C}">
                           <a14:useLocalDpi xmlns:a14="http://schemas.microsoft.com/office/drawing/2010/main" val="0"/>
@@ -587,7 +701,7 @@
                     </pic:cNvPicPr>
                   </pic:nvPicPr>
                   <pic:blipFill>
-                    <a:blip r:embed="rId9">
+                    <a:blip r:embed="rId10">
                       <a:extLst>
                         <a:ext uri="{28A0092B-C50C-407E-A947-70E740481C1C}">
                           <a14:useLocalDpi xmlns:a14="http://schemas.microsoft.com/office/drawing/2010/main" val="0"/>
@@ -651,6 +765,17 @@
           <w:u w:val="single"/>
         </w:rPr>
       </w:pPr>
+    </w:p>
+    <w:p>
+      <w:pPr>
+        <w:pStyle w:val="Default"/>
+        <w:rPr>
+          <w:color w:val="002060"/>
+          <w:sz w:val="28"/>
+          <w:szCs w:val="28"/>
+          <w:u w:val="single"/>
+        </w:rPr>
+      </w:pPr>
       <w:r>
         <w:rPr>
           <w:color w:val="002060"/>
@@ -775,7 +900,7 @@
                     </pic:cNvPicPr>
                   </pic:nvPicPr>
                   <pic:blipFill>
-                    <a:blip r:embed="rId10">
+                    <a:blip r:embed="rId11">
                       <a:extLst>
                         <a:ext uri="{28A0092B-C50C-407E-A947-70E740481C1C}">
                           <a14:useLocalDpi xmlns:a14="http://schemas.microsoft.com/office/drawing/2010/main" val="0"/>
@@ -879,7 +1004,7 @@
                     </pic:cNvPicPr>
                   </pic:nvPicPr>
                   <pic:blipFill>
-                    <a:blip r:embed="rId11">
+                    <a:blip r:embed="rId12">
                       <a:extLst>
                         <a:ext uri="{28A0092B-C50C-407E-A947-70E740481C1C}">
                           <a14:useLocalDpi xmlns:a14="http://schemas.microsoft.com/office/drawing/2010/main" val="0"/>
@@ -940,6 +1065,46 @@
           <w:szCs w:val="28"/>
         </w:rPr>
       </w:pPr>
+    </w:p>
+    <w:p>
+      <w:pPr>
+        <w:pStyle w:val="Default"/>
+        <w:rPr>
+          <w:color w:val="002060"/>
+          <w:sz w:val="28"/>
+          <w:szCs w:val="28"/>
+        </w:rPr>
+      </w:pPr>
+    </w:p>
+    <w:p>
+      <w:pPr>
+        <w:pStyle w:val="Default"/>
+        <w:rPr>
+          <w:color w:val="002060"/>
+          <w:sz w:val="28"/>
+          <w:szCs w:val="28"/>
+        </w:rPr>
+      </w:pPr>
+    </w:p>
+    <w:p>
+      <w:pPr>
+        <w:pStyle w:val="Default"/>
+        <w:rPr>
+          <w:color w:val="002060"/>
+          <w:sz w:val="28"/>
+          <w:szCs w:val="28"/>
+        </w:rPr>
+      </w:pPr>
+    </w:p>
+    <w:p>
+      <w:pPr>
+        <w:pStyle w:val="Default"/>
+        <w:rPr>
+          <w:color w:val="002060"/>
+          <w:sz w:val="28"/>
+          <w:szCs w:val="28"/>
+        </w:rPr>
+      </w:pPr>
       <w:r>
         <w:rPr>
           <w:color w:val="002060"/>
@@ -1009,7 +1174,7 @@
                     </pic:cNvPicPr>
                   </pic:nvPicPr>
                   <pic:blipFill>
-                    <a:blip r:embed="rId12">
+                    <a:blip r:embed="rId13">
                       <a:extLst>
                         <a:ext uri="{28A0092B-C50C-407E-A947-70E740481C1C}">
                           <a14:useLocalDpi xmlns:a14="http://schemas.microsoft.com/office/drawing/2010/main" val="0"/>
@@ -1066,7 +1231,6 @@
           <w:sz w:val="28"/>
           <w:szCs w:val="28"/>
         </w:rPr>
-        <w:lastRenderedPageBreak/>
         <w:t>*</w:t>
       </w:r>
       <w:r>
@@ -1399,36 +1563,6 @@
         <w:t>777</w:t>
       </w:r>
       <w:proofErr w:type="gramEnd"/>
-    </w:p>
-    <w:p>
-      <w:pPr>
-        <w:pStyle w:val="Default"/>
-        <w:rPr>
-          <w:color w:val="002060"/>
-          <w:sz w:val="28"/>
-          <w:szCs w:val="28"/>
-        </w:rPr>
-      </w:pPr>
-    </w:p>
-    <w:p>
-      <w:pPr>
-        <w:pStyle w:val="Default"/>
-        <w:rPr>
-          <w:color w:val="002060"/>
-          <w:sz w:val="28"/>
-          <w:szCs w:val="28"/>
-        </w:rPr>
-      </w:pPr>
-    </w:p>
-    <w:p>
-      <w:pPr>
-        <w:pStyle w:val="Default"/>
-        <w:rPr>
-          <w:color w:val="002060"/>
-          <w:sz w:val="28"/>
-          <w:szCs w:val="28"/>
-        </w:rPr>
-      </w:pPr>
     </w:p>
     <w:p>
       <w:pPr>
@@ -1482,7 +1616,7 @@
                     </pic:cNvPicPr>
                   </pic:nvPicPr>
                   <pic:blipFill>
-                    <a:blip r:embed="rId13">
+                    <a:blip r:embed="rId14">
                       <a:extLst>
                         <a:ext uri="{28A0092B-C50C-407E-A947-70E740481C1C}">
                           <a14:useLocalDpi xmlns:a14="http://schemas.microsoft.com/office/drawing/2010/main" val="0"/>
@@ -1668,16 +1802,6 @@
     <w:p>
       <w:pPr>
         <w:pStyle w:val="Default"/>
-        <w:rPr>
-          <w:color w:val="C00000"/>
-          <w:sz w:val="28"/>
-          <w:szCs w:val="28"/>
-        </w:rPr>
-      </w:pPr>
-    </w:p>
-    <w:p>
-      <w:pPr>
-        <w:pStyle w:val="Default"/>
         <w:spacing w:after="94"/>
         <w:rPr>
           <w:color w:val="002060"/>
@@ -1729,7 +1853,7 @@
                     </pic:cNvPicPr>
                   </pic:nvPicPr>
                   <pic:blipFill>
-                    <a:blip r:embed="rId14">
+                    <a:blip r:embed="rId15">
                       <a:extLst>
                         <a:ext uri="{28A0092B-C50C-407E-A947-70E740481C1C}">
                           <a14:useLocalDpi xmlns:a14="http://schemas.microsoft.com/office/drawing/2010/main" val="0"/>
@@ -1804,7 +1928,7 @@
                     </pic:cNvPicPr>
                   </pic:nvPicPr>
                   <pic:blipFill>
-                    <a:blip r:embed="rId15">
+                    <a:blip r:embed="rId16">
                       <a:extLst>
                         <a:ext uri="{28A0092B-C50C-407E-A947-70E740481C1C}">
                           <a14:useLocalDpi xmlns:a14="http://schemas.microsoft.com/office/drawing/2010/main" val="0"/>
@@ -1868,7 +1992,7 @@
                     </pic:cNvPicPr>
                   </pic:nvPicPr>
                   <pic:blipFill>
-                    <a:blip r:embed="rId16">
+                    <a:blip r:embed="rId17">
                       <a:extLst>
                         <a:ext uri="{28A0092B-C50C-407E-A947-70E740481C1C}">
                           <a14:useLocalDpi xmlns:a14="http://schemas.microsoft.com/office/drawing/2010/main" val="0"/>
@@ -1932,17 +2056,6 @@
           <w:szCs w:val="28"/>
         </w:rPr>
       </w:pPr>
-    </w:p>
-    <w:p>
-      <w:pPr>
-        <w:pStyle w:val="Default"/>
-        <w:spacing w:after="94"/>
-        <w:rPr>
-          <w:color w:val="002060"/>
-          <w:sz w:val="28"/>
-          <w:szCs w:val="28"/>
-        </w:rPr>
-      </w:pPr>
       <w:r>
         <w:rPr>
           <w:color w:val="002060"/>
@@ -2039,7 +2152,7 @@
                     </pic:cNvPicPr>
                   </pic:nvPicPr>
                   <pic:blipFill>
-                    <a:blip r:embed="rId17">
+                    <a:blip r:embed="rId18">
                       <a:extLst>
                         <a:ext uri="{28A0092B-C50C-407E-A947-70E740481C1C}">
                           <a14:useLocalDpi xmlns:a14="http://schemas.microsoft.com/office/drawing/2010/main" val="0"/>
@@ -2133,7 +2246,7 @@
                     </pic:cNvPicPr>
                   </pic:nvPicPr>
                   <pic:blipFill>
-                    <a:blip r:embed="rId18">
+                    <a:blip r:embed="rId19">
                       <a:extLst>
                         <a:ext uri="{28A0092B-C50C-407E-A947-70E740481C1C}">
                           <a14:useLocalDpi xmlns:a14="http://schemas.microsoft.com/office/drawing/2010/main" val="0"/>
@@ -2208,7 +2321,7 @@
                     </pic:cNvPicPr>
                   </pic:nvPicPr>
                   <pic:blipFill>
-                    <a:blip r:embed="rId19">
+                    <a:blip r:embed="rId20">
                       <a:extLst>
                         <a:ext uri="{28A0092B-C50C-407E-A947-70E740481C1C}">
                           <a14:useLocalDpi xmlns:a14="http://schemas.microsoft.com/office/drawing/2010/main" val="0"/>
@@ -2294,7 +2407,7 @@
                     </pic:cNvPicPr>
                   </pic:nvPicPr>
                   <pic:blipFill>
-                    <a:blip r:embed="rId20">
+                    <a:blip r:embed="rId21">
                       <a:extLst>
                         <a:ext uri="{28A0092B-C50C-407E-A947-70E740481C1C}">
                           <a14:useLocalDpi xmlns:a14="http://schemas.microsoft.com/office/drawing/2010/main" val="0"/>
@@ -2347,17 +2460,6 @@
           <w:szCs w:val="28"/>
         </w:rPr>
       </w:pPr>
-    </w:p>
-    <w:p>
-      <w:pPr>
-        <w:pStyle w:val="Default"/>
-        <w:spacing w:after="94"/>
-        <w:rPr>
-          <w:color w:val="002060"/>
-          <w:sz w:val="28"/>
-          <w:szCs w:val="28"/>
-        </w:rPr>
-      </w:pPr>
       <w:r>
         <w:rPr>
           <w:color w:val="002060"/>
@@ -2518,7 +2620,7 @@
                     </pic:cNvPicPr>
                   </pic:nvPicPr>
                   <pic:blipFill>
-                    <a:blip r:embed="rId21">
+                    <a:blip r:embed="rId22">
                       <a:extLst>
                         <a:ext uri="{28A0092B-C50C-407E-A947-70E740481C1C}">
                           <a14:useLocalDpi xmlns:a14="http://schemas.microsoft.com/office/drawing/2010/main" val="0"/>
@@ -3089,7 +3191,7 @@
                     </pic:cNvPicPr>
                   </pic:nvPicPr>
                   <pic:blipFill>
-                    <a:blip r:embed="rId22">
+                    <a:blip r:embed="rId23">
                       <a:extLst>
                         <a:ext uri="{28A0092B-C50C-407E-A947-70E740481C1C}">
                           <a14:useLocalDpi xmlns:a14="http://schemas.microsoft.com/office/drawing/2010/main" val="0"/>
@@ -3346,11 +3448,2868 @@
       <w:pPr>
         <w:pStyle w:val="Default"/>
         <w:rPr>
-          <w:color w:val="002060"/>
-          <w:sz w:val="28"/>
-          <w:szCs w:val="28"/>
-        </w:rPr>
-      </w:pPr>
+          <w:color w:val="C00000"/>
+          <w:sz w:val="28"/>
+          <w:szCs w:val="28"/>
+        </w:rPr>
+      </w:pPr>
+    </w:p>
+    <w:p>
+      <w:pPr>
+        <w:pStyle w:val="Default"/>
+        <w:rPr>
+          <w:color w:val="C00000"/>
+          <w:sz w:val="28"/>
+          <w:szCs w:val="28"/>
+        </w:rPr>
+      </w:pPr>
+    </w:p>
+    <w:p>
+      <w:pPr>
+        <w:pStyle w:val="Default"/>
+        <w:rPr>
+          <w:color w:val="C00000"/>
+          <w:sz w:val="28"/>
+          <w:szCs w:val="28"/>
+        </w:rPr>
+      </w:pPr>
+    </w:p>
+    <w:p>
+      <w:pPr>
+        <w:pStyle w:val="Default"/>
+        <w:rPr>
+          <w:b/>
+          <w:bCs/>
+          <w:color w:val="385623" w:themeColor="accent6" w:themeShade="80"/>
+          <w:sz w:val="28"/>
+          <w:szCs w:val="28"/>
+          <w:u w:val="single"/>
+        </w:rPr>
+      </w:pPr>
+    </w:p>
+    <w:p>
+      <w:pPr>
+        <w:pStyle w:val="Default"/>
+        <w:rPr>
+          <w:b/>
+          <w:bCs/>
+          <w:color w:val="385623" w:themeColor="accent6" w:themeShade="80"/>
+          <w:sz w:val="28"/>
+          <w:szCs w:val="28"/>
+          <w:u w:val="single"/>
+        </w:rPr>
+      </w:pPr>
+      <w:r>
+        <w:rPr>
+          <w:b/>
+          <w:bCs/>
+          <w:color w:val="385623" w:themeColor="accent6" w:themeShade="80"/>
+          <w:sz w:val="28"/>
+          <w:szCs w:val="28"/>
+          <w:u w:val="single"/>
+        </w:rPr>
+        <w:lastRenderedPageBreak/>
+        <w:t xml:space="preserve">Part </w:t>
+      </w:r>
+      <w:r>
+        <w:rPr>
+          <w:b/>
+          <w:bCs/>
+          <w:color w:val="385623" w:themeColor="accent6" w:themeShade="80"/>
+          <w:sz w:val="28"/>
+          <w:szCs w:val="28"/>
+          <w:u w:val="single"/>
+        </w:rPr>
+        <w:t>2</w:t>
+      </w:r>
+      <w:r>
+        <w:rPr>
+          <w:b/>
+          <w:bCs/>
+          <w:color w:val="385623" w:themeColor="accent6" w:themeShade="80"/>
+          <w:sz w:val="28"/>
+          <w:szCs w:val="28"/>
+          <w:u w:val="single"/>
+        </w:rPr>
+        <w:t>:</w:t>
+      </w:r>
+    </w:p>
+    <w:p>
+      <w:pPr>
+        <w:pStyle w:val="Default"/>
+      </w:pPr>
+    </w:p>
+    <w:p>
+      <w:pPr>
+        <w:pStyle w:val="Default"/>
+        <w:rPr>
+          <w:color w:val="002060"/>
+          <w:sz w:val="28"/>
+          <w:szCs w:val="28"/>
+          <w:u w:val="single"/>
+        </w:rPr>
+      </w:pPr>
+      <w:r>
+        <w:rPr>
+          <w:b/>
+          <w:bCs/>
+          <w:noProof/>
+          <w:color w:val="385623" w:themeColor="accent6" w:themeShade="80"/>
+          <w:sz w:val="28"/>
+          <w:szCs w:val="28"/>
+          <w:u w:val="single"/>
+        </w:rPr>
+        <w:drawing>
+          <wp:anchor distT="0" distB="0" distL="114300" distR="114300" simplePos="0" relativeHeight="251676672" behindDoc="0" locked="0" layoutInCell="1" allowOverlap="1" wp14:anchorId="59F673F8" wp14:editId="29120ECD">
+            <wp:simplePos x="0" y="0"/>
+            <wp:positionH relativeFrom="column">
+              <wp:posOffset>-68580</wp:posOffset>
+            </wp:positionH>
+            <wp:positionV relativeFrom="paragraph">
+              <wp:posOffset>652145</wp:posOffset>
+            </wp:positionV>
+            <wp:extent cx="6858000" cy="1554480"/>
+            <wp:effectExtent l="0" t="0" r="0" b="7620"/>
+            <wp:wrapSquare wrapText="bothSides"/>
+            <wp:docPr id="9437034" name="Picture 1"/>
+            <wp:cNvGraphicFramePr>
+              <a:graphicFrameLocks xmlns:a="http://schemas.openxmlformats.org/drawingml/2006/main" noChangeAspect="1"/>
+            </wp:cNvGraphicFramePr>
+            <a:graphic xmlns:a="http://schemas.openxmlformats.org/drawingml/2006/main">
+              <a:graphicData uri="http://schemas.openxmlformats.org/drawingml/2006/picture">
+                <pic:pic xmlns:pic="http://schemas.openxmlformats.org/drawingml/2006/picture">
+                  <pic:nvPicPr>
+                    <pic:cNvPr id="0" name="Picture 1"/>
+                    <pic:cNvPicPr>
+                      <a:picLocks noChangeAspect="1" noChangeArrowheads="1"/>
+                    </pic:cNvPicPr>
+                  </pic:nvPicPr>
+                  <pic:blipFill>
+                    <a:blip r:embed="rId24">
+                      <a:extLst>
+                        <a:ext uri="{28A0092B-C50C-407E-A947-70E740481C1C}">
+                          <a14:useLocalDpi xmlns:a14="http://schemas.microsoft.com/office/drawing/2010/main" val="0"/>
+                        </a:ext>
+                      </a:extLst>
+                    </a:blip>
+                    <a:srcRect/>
+                    <a:stretch>
+                      <a:fillRect/>
+                    </a:stretch>
+                  </pic:blipFill>
+                  <pic:spPr bwMode="auto">
+                    <a:xfrm>
+                      <a:off x="0" y="0"/>
+                      <a:ext cx="6858000" cy="1554480"/>
+                    </a:xfrm>
+                    <a:prstGeom prst="rect">
+                      <a:avLst/>
+                    </a:prstGeom>
+                    <a:noFill/>
+                    <a:ln>
+                      <a:noFill/>
+                    </a:ln>
+                  </pic:spPr>
+                </pic:pic>
+              </a:graphicData>
+            </a:graphic>
+          </wp:anchor>
+        </w:drawing>
+      </w:r>
+      <w:r>
+        <w:rPr>
+          <w:color w:val="002060"/>
+          <w:sz w:val="28"/>
+          <w:szCs w:val="28"/>
+          <w:u w:val="single"/>
+        </w:rPr>
+        <w:t xml:space="preserve">1. Using vi </w:t>
+      </w:r>
+      <w:proofErr w:type="gramStart"/>
+      <w:r>
+        <w:rPr>
+          <w:color w:val="002060"/>
+          <w:sz w:val="28"/>
+          <w:szCs w:val="28"/>
+          <w:u w:val="single"/>
+        </w:rPr>
+        <w:t>write</w:t>
+      </w:r>
+      <w:proofErr w:type="gramEnd"/>
+      <w:r>
+        <w:rPr>
+          <w:color w:val="002060"/>
+          <w:sz w:val="28"/>
+          <w:szCs w:val="28"/>
+          <w:u w:val="single"/>
+        </w:rPr>
+        <w:t xml:space="preserve"> your CV in the file </w:t>
+      </w:r>
+      <w:proofErr w:type="spellStart"/>
+      <w:r>
+        <w:rPr>
+          <w:color w:val="002060"/>
+          <w:sz w:val="28"/>
+          <w:szCs w:val="28"/>
+          <w:u w:val="single"/>
+        </w:rPr>
+        <w:t>mycv</w:t>
+      </w:r>
+      <w:proofErr w:type="spellEnd"/>
+      <w:r>
+        <w:rPr>
+          <w:color w:val="002060"/>
+          <w:sz w:val="28"/>
+          <w:szCs w:val="28"/>
+          <w:u w:val="single"/>
+        </w:rPr>
+        <w:t xml:space="preserve">. Your CV should include your name, age, school, college, </w:t>
+      </w:r>
+      <w:proofErr w:type="gramStart"/>
+      <w:r>
+        <w:rPr>
+          <w:color w:val="002060"/>
+          <w:sz w:val="28"/>
+          <w:szCs w:val="28"/>
+          <w:u w:val="single"/>
+        </w:rPr>
+        <w:t>experience,...</w:t>
+      </w:r>
+      <w:proofErr w:type="gramEnd"/>
+      <w:r>
+        <w:rPr>
+          <w:color w:val="002060"/>
+          <w:sz w:val="28"/>
+          <w:szCs w:val="28"/>
+          <w:u w:val="single"/>
+        </w:rPr>
+        <w:t xml:space="preserve"> </w:t>
+      </w:r>
+    </w:p>
+    <w:p>
+      <w:pPr>
+        <w:pStyle w:val="Default"/>
+        <w:rPr>
+          <w:b/>
+          <w:bCs/>
+          <w:color w:val="385623" w:themeColor="accent6" w:themeShade="80"/>
+          <w:sz w:val="28"/>
+          <w:szCs w:val="28"/>
+          <w:u w:val="single"/>
+        </w:rPr>
+      </w:pPr>
+    </w:p>
+    <w:p>
+      <w:pPr>
+        <w:pStyle w:val="Default"/>
+      </w:pPr>
+    </w:p>
+    <w:p>
+      <w:pPr>
+        <w:pStyle w:val="Default"/>
+        <w:rPr>
+          <w:color w:val="002060"/>
+          <w:sz w:val="28"/>
+          <w:szCs w:val="28"/>
+          <w:u w:val="single"/>
+        </w:rPr>
+      </w:pPr>
+      <w:r>
+        <w:rPr>
+          <w:color w:val="002060"/>
+          <w:sz w:val="28"/>
+          <w:szCs w:val="28"/>
+          <w:u w:val="single"/>
+        </w:rPr>
+        <w:t xml:space="preserve">2. Open </w:t>
+      </w:r>
+      <w:proofErr w:type="spellStart"/>
+      <w:r>
+        <w:rPr>
+          <w:color w:val="002060"/>
+          <w:sz w:val="28"/>
+          <w:szCs w:val="28"/>
+          <w:u w:val="single"/>
+        </w:rPr>
+        <w:t>mycv</w:t>
+      </w:r>
+      <w:proofErr w:type="spellEnd"/>
+      <w:r>
+        <w:rPr>
+          <w:color w:val="002060"/>
+          <w:sz w:val="28"/>
+          <w:szCs w:val="28"/>
+          <w:u w:val="single"/>
+        </w:rPr>
+        <w:t xml:space="preserve"> file using vi command then: Without using arrows state how to: </w:t>
+      </w:r>
+    </w:p>
+    <w:p>
+      <w:pPr>
+        <w:pStyle w:val="Default"/>
+        <w:spacing w:after="82"/>
+        <w:rPr>
+          <w:color w:val="002060"/>
+          <w:sz w:val="28"/>
+          <w:szCs w:val="28"/>
+        </w:rPr>
+      </w:pPr>
+      <w:r>
+        <w:rPr>
+          <w:color w:val="002060"/>
+          <w:sz w:val="28"/>
+          <w:szCs w:val="28"/>
+        </w:rPr>
+        <w:t xml:space="preserve">a. Move the cursor down one line at </w:t>
+      </w:r>
+      <w:proofErr w:type="gramStart"/>
+      <w:r>
+        <w:rPr>
+          <w:color w:val="002060"/>
+          <w:sz w:val="28"/>
+          <w:szCs w:val="28"/>
+        </w:rPr>
+        <w:t>time</w:t>
+      </w:r>
+      <w:proofErr w:type="gramEnd"/>
+      <w:r>
+        <w:rPr>
+          <w:color w:val="002060"/>
+          <w:sz w:val="28"/>
+          <w:szCs w:val="28"/>
+        </w:rPr>
+        <w:t xml:space="preserve">. </w:t>
+      </w:r>
+    </w:p>
+    <w:p>
+      <w:pPr>
+        <w:pStyle w:val="Default"/>
+        <w:spacing w:after="82"/>
+        <w:rPr>
+          <w:color w:val="C00000"/>
+          <w:sz w:val="28"/>
+          <w:szCs w:val="28"/>
+        </w:rPr>
+      </w:pPr>
+      <w:r>
+        <w:rPr>
+          <w:color w:val="C00000"/>
+          <w:sz w:val="28"/>
+          <w:szCs w:val="28"/>
+        </w:rPr>
+        <w:t>Using (J) on the keyboard</w:t>
+      </w:r>
+    </w:p>
+    <w:p>
+      <w:pPr>
+        <w:pStyle w:val="Default"/>
+        <w:spacing w:after="82"/>
+        <w:rPr>
+          <w:sz w:val="28"/>
+          <w:szCs w:val="28"/>
+        </w:rPr>
+      </w:pPr>
+    </w:p>
+    <w:p>
+      <w:pPr>
+        <w:pStyle w:val="Default"/>
+        <w:spacing w:after="82"/>
+        <w:rPr>
+          <w:color w:val="002060"/>
+          <w:sz w:val="28"/>
+          <w:szCs w:val="28"/>
+        </w:rPr>
+      </w:pPr>
+      <w:r>
+        <w:rPr>
+          <w:color w:val="002060"/>
+          <w:sz w:val="28"/>
+          <w:szCs w:val="28"/>
+        </w:rPr>
+        <w:t xml:space="preserve">b. Move the cursor up one line at </w:t>
+      </w:r>
+      <w:proofErr w:type="gramStart"/>
+      <w:r>
+        <w:rPr>
+          <w:color w:val="002060"/>
+          <w:sz w:val="28"/>
+          <w:szCs w:val="28"/>
+        </w:rPr>
+        <w:t>time</w:t>
+      </w:r>
+      <w:proofErr w:type="gramEnd"/>
+      <w:r>
+        <w:rPr>
+          <w:color w:val="002060"/>
+          <w:sz w:val="28"/>
+          <w:szCs w:val="28"/>
+        </w:rPr>
+        <w:t xml:space="preserve">. </w:t>
+      </w:r>
+    </w:p>
+    <w:p>
+      <w:pPr>
+        <w:pStyle w:val="Default"/>
+        <w:spacing w:after="82"/>
+        <w:rPr>
+          <w:color w:val="C00000"/>
+          <w:sz w:val="28"/>
+          <w:szCs w:val="28"/>
+        </w:rPr>
+      </w:pPr>
+      <w:r>
+        <w:rPr>
+          <w:color w:val="C00000"/>
+          <w:sz w:val="28"/>
+          <w:szCs w:val="28"/>
+        </w:rPr>
+        <w:t>Using (</w:t>
+      </w:r>
+      <w:r>
+        <w:rPr>
+          <w:color w:val="C00000"/>
+          <w:sz w:val="28"/>
+          <w:szCs w:val="28"/>
+        </w:rPr>
+        <w:t>k</w:t>
+      </w:r>
+      <w:r>
+        <w:rPr>
+          <w:color w:val="C00000"/>
+          <w:sz w:val="28"/>
+          <w:szCs w:val="28"/>
+        </w:rPr>
+        <w:t>) on the keyboard</w:t>
+      </w:r>
+    </w:p>
+    <w:p>
+      <w:pPr>
+        <w:pStyle w:val="Default"/>
+        <w:spacing w:after="82"/>
+        <w:rPr>
+          <w:sz w:val="28"/>
+          <w:szCs w:val="28"/>
+        </w:rPr>
+      </w:pPr>
+    </w:p>
+    <w:p>
+      <w:pPr>
+        <w:pStyle w:val="Default"/>
+        <w:spacing w:after="82"/>
+        <w:rPr>
+          <w:color w:val="002060"/>
+          <w:sz w:val="28"/>
+          <w:szCs w:val="28"/>
+        </w:rPr>
+      </w:pPr>
+      <w:r>
+        <w:rPr>
+          <w:color w:val="002060"/>
+          <w:sz w:val="28"/>
+          <w:szCs w:val="28"/>
+        </w:rPr>
+        <w:t xml:space="preserve">c. Search for word age </w:t>
+      </w:r>
+    </w:p>
+    <w:p>
+      <w:pPr>
+        <w:pStyle w:val="Default"/>
+        <w:spacing w:after="82"/>
+        <w:rPr>
+          <w:sz w:val="28"/>
+          <w:szCs w:val="28"/>
+        </w:rPr>
+      </w:pPr>
+      <w:r>
+        <w:rPr>
+          <w:color w:val="C00000"/>
+          <w:sz w:val="28"/>
+          <w:szCs w:val="28"/>
+        </w:rPr>
+        <w:t xml:space="preserve">Using </w:t>
+      </w:r>
+      <w:r>
+        <w:rPr>
+          <w:color w:val="C00000"/>
+          <w:sz w:val="28"/>
+          <w:szCs w:val="28"/>
+        </w:rPr>
+        <w:t xml:space="preserve">(:/age) </w:t>
+      </w:r>
+    </w:p>
+    <w:p>
+      <w:pPr>
+        <w:pStyle w:val="Default"/>
+        <w:spacing w:after="82"/>
+        <w:rPr>
+          <w:color w:val="002060"/>
+          <w:sz w:val="28"/>
+          <w:szCs w:val="28"/>
+        </w:rPr>
+      </w:pPr>
+      <w:r>
+        <w:rPr>
+          <w:noProof/>
+          <w:sz w:val="28"/>
+          <w:szCs w:val="28"/>
+        </w:rPr>
+        <w:drawing>
+          <wp:anchor distT="0" distB="0" distL="114300" distR="114300" simplePos="0" relativeHeight="251677696" behindDoc="0" locked="0" layoutInCell="1" allowOverlap="1" wp14:anchorId="4D5D39D2" wp14:editId="2FA4A6D4">
+            <wp:simplePos x="0" y="0"/>
+            <wp:positionH relativeFrom="column">
+              <wp:posOffset>-68580</wp:posOffset>
+            </wp:positionH>
+            <wp:positionV relativeFrom="paragraph">
+              <wp:posOffset>47625</wp:posOffset>
+            </wp:positionV>
+            <wp:extent cx="5189220" cy="281940"/>
+            <wp:effectExtent l="0" t="0" r="0" b="3810"/>
+            <wp:wrapSquare wrapText="bothSides"/>
+            <wp:docPr id="1695826005" name="Picture 2"/>
+            <wp:cNvGraphicFramePr>
+              <a:graphicFrameLocks xmlns:a="http://schemas.openxmlformats.org/drawingml/2006/main" noChangeAspect="1"/>
+            </wp:cNvGraphicFramePr>
+            <a:graphic xmlns:a="http://schemas.openxmlformats.org/drawingml/2006/main">
+              <a:graphicData uri="http://schemas.openxmlformats.org/drawingml/2006/picture">
+                <pic:pic xmlns:pic="http://schemas.openxmlformats.org/drawingml/2006/picture">
+                  <pic:nvPicPr>
+                    <pic:cNvPr id="0" name="Picture 2"/>
+                    <pic:cNvPicPr>
+                      <a:picLocks noChangeAspect="1" noChangeArrowheads="1"/>
+                    </pic:cNvPicPr>
+                  </pic:nvPicPr>
+                  <pic:blipFill>
+                    <a:blip r:embed="rId25">
+                      <a:extLst>
+                        <a:ext uri="{28A0092B-C50C-407E-A947-70E740481C1C}">
+                          <a14:useLocalDpi xmlns:a14="http://schemas.microsoft.com/office/drawing/2010/main" val="0"/>
+                        </a:ext>
+                      </a:extLst>
+                    </a:blip>
+                    <a:srcRect/>
+                    <a:stretch>
+                      <a:fillRect/>
+                    </a:stretch>
+                  </pic:blipFill>
+                  <pic:spPr bwMode="auto">
+                    <a:xfrm>
+                      <a:off x="0" y="0"/>
+                      <a:ext cx="5189220" cy="281940"/>
+                    </a:xfrm>
+                    <a:prstGeom prst="rect">
+                      <a:avLst/>
+                    </a:prstGeom>
+                    <a:noFill/>
+                    <a:ln>
+                      <a:noFill/>
+                    </a:ln>
+                  </pic:spPr>
+                </pic:pic>
+              </a:graphicData>
+            </a:graphic>
+          </wp:anchor>
+        </w:drawing>
+      </w:r>
+    </w:p>
+    <w:p>
+      <w:pPr>
+        <w:pStyle w:val="Default"/>
+        <w:spacing w:after="82"/>
+        <w:rPr>
+          <w:color w:val="002060"/>
+          <w:sz w:val="28"/>
+          <w:szCs w:val="28"/>
+        </w:rPr>
+      </w:pPr>
+      <w:r>
+        <w:rPr>
+          <w:noProof/>
+          <w:sz w:val="28"/>
+          <w:szCs w:val="28"/>
+        </w:rPr>
+        <w:drawing>
+          <wp:anchor distT="0" distB="0" distL="114300" distR="114300" simplePos="0" relativeHeight="251678720" behindDoc="0" locked="0" layoutInCell="1" allowOverlap="1" wp14:anchorId="339F0A8B" wp14:editId="0895FF8F">
+            <wp:simplePos x="0" y="0"/>
+            <wp:positionH relativeFrom="column">
+              <wp:posOffset>-68580</wp:posOffset>
+            </wp:positionH>
+            <wp:positionV relativeFrom="paragraph">
+              <wp:posOffset>173990</wp:posOffset>
+            </wp:positionV>
+            <wp:extent cx="5234940" cy="967740"/>
+            <wp:effectExtent l="0" t="0" r="3810" b="3810"/>
+            <wp:wrapSquare wrapText="bothSides"/>
+            <wp:docPr id="873034044" name="Picture 3"/>
+            <wp:cNvGraphicFramePr>
+              <a:graphicFrameLocks xmlns:a="http://schemas.openxmlformats.org/drawingml/2006/main" noChangeAspect="1"/>
+            </wp:cNvGraphicFramePr>
+            <a:graphic xmlns:a="http://schemas.openxmlformats.org/drawingml/2006/main">
+              <a:graphicData uri="http://schemas.openxmlformats.org/drawingml/2006/picture">
+                <pic:pic xmlns:pic="http://schemas.openxmlformats.org/drawingml/2006/picture">
+                  <pic:nvPicPr>
+                    <pic:cNvPr id="0" name="Picture 3"/>
+                    <pic:cNvPicPr>
+                      <a:picLocks noChangeAspect="1" noChangeArrowheads="1"/>
+                    </pic:cNvPicPr>
+                  </pic:nvPicPr>
+                  <pic:blipFill>
+                    <a:blip r:embed="rId26">
+                      <a:extLst>
+                        <a:ext uri="{28A0092B-C50C-407E-A947-70E740481C1C}">
+                          <a14:useLocalDpi xmlns:a14="http://schemas.microsoft.com/office/drawing/2010/main" val="0"/>
+                        </a:ext>
+                      </a:extLst>
+                    </a:blip>
+                    <a:srcRect/>
+                    <a:stretch>
+                      <a:fillRect/>
+                    </a:stretch>
+                  </pic:blipFill>
+                  <pic:spPr bwMode="auto">
+                    <a:xfrm>
+                      <a:off x="0" y="0"/>
+                      <a:ext cx="5234940" cy="967740"/>
+                    </a:xfrm>
+                    <a:prstGeom prst="rect">
+                      <a:avLst/>
+                    </a:prstGeom>
+                    <a:noFill/>
+                    <a:ln>
+                      <a:noFill/>
+                    </a:ln>
+                  </pic:spPr>
+                </pic:pic>
+              </a:graphicData>
+            </a:graphic>
+          </wp:anchor>
+        </w:drawing>
+      </w:r>
+    </w:p>
+    <w:p>
+      <w:pPr>
+        <w:pStyle w:val="Default"/>
+        <w:spacing w:after="82"/>
+        <w:rPr>
+          <w:color w:val="002060"/>
+          <w:sz w:val="28"/>
+          <w:szCs w:val="28"/>
+        </w:rPr>
+      </w:pPr>
+    </w:p>
+    <w:p>
+      <w:pPr>
+        <w:pStyle w:val="Default"/>
+        <w:spacing w:after="82"/>
+        <w:rPr>
+          <w:color w:val="002060"/>
+          <w:sz w:val="28"/>
+          <w:szCs w:val="28"/>
+        </w:rPr>
+      </w:pPr>
+    </w:p>
+    <w:p>
+      <w:pPr>
+        <w:pStyle w:val="Default"/>
+        <w:spacing w:after="82"/>
+        <w:rPr>
+          <w:color w:val="002060"/>
+          <w:sz w:val="28"/>
+          <w:szCs w:val="28"/>
+        </w:rPr>
+      </w:pPr>
+    </w:p>
+    <w:p>
+      <w:pPr>
+        <w:pStyle w:val="Default"/>
+        <w:spacing w:after="82"/>
+        <w:rPr>
+          <w:color w:val="002060"/>
+          <w:sz w:val="28"/>
+          <w:szCs w:val="28"/>
+        </w:rPr>
+      </w:pPr>
+    </w:p>
+    <w:p>
+      <w:pPr>
+        <w:pStyle w:val="Default"/>
+        <w:spacing w:after="82"/>
+        <w:rPr>
+          <w:color w:val="002060"/>
+          <w:sz w:val="28"/>
+          <w:szCs w:val="28"/>
+        </w:rPr>
+      </w:pPr>
+      <w:r>
+        <w:rPr>
+          <w:color w:val="002060"/>
+          <w:sz w:val="28"/>
+          <w:szCs w:val="28"/>
+        </w:rPr>
+        <w:t xml:space="preserve">d. Step to line 5 (assuming that you are in line 1 and file is more than 5 lines). </w:t>
+      </w:r>
+    </w:p>
+    <w:p>
+      <w:pPr>
+        <w:pStyle w:val="Default"/>
+        <w:spacing w:after="82"/>
+        <w:rPr>
+          <w:color w:val="C00000"/>
+          <w:sz w:val="28"/>
+          <w:szCs w:val="28"/>
+        </w:rPr>
+      </w:pPr>
+      <w:r>
+        <w:rPr>
+          <w:color w:val="C00000"/>
+          <w:sz w:val="28"/>
+          <w:szCs w:val="28"/>
+        </w:rPr>
+        <w:t>Using (:</w:t>
+      </w:r>
+      <w:r>
+        <w:rPr>
+          <w:color w:val="C00000"/>
+          <w:sz w:val="28"/>
+          <w:szCs w:val="28"/>
+        </w:rPr>
+        <w:t>5</w:t>
+      </w:r>
+      <w:r>
+        <w:rPr>
+          <w:color w:val="C00000"/>
+          <w:sz w:val="28"/>
+          <w:szCs w:val="28"/>
+        </w:rPr>
+        <w:t xml:space="preserve">) </w:t>
+      </w:r>
+    </w:p>
+    <w:p>
+      <w:pPr>
+        <w:pStyle w:val="Default"/>
+        <w:spacing w:after="82"/>
+        <w:rPr>
+          <w:sz w:val="28"/>
+          <w:szCs w:val="28"/>
+        </w:rPr>
+      </w:pPr>
+    </w:p>
+    <w:p>
+      <w:pPr>
+        <w:pStyle w:val="Default"/>
+        <w:spacing w:after="82"/>
+        <w:rPr>
+          <w:color w:val="002060"/>
+          <w:sz w:val="28"/>
+          <w:szCs w:val="28"/>
+        </w:rPr>
+      </w:pPr>
+      <w:r>
+        <w:rPr>
+          <w:color w:val="002060"/>
+          <w:sz w:val="28"/>
+          <w:szCs w:val="28"/>
+        </w:rPr>
+        <w:t xml:space="preserve">e. Delete the line you are on and line 5. </w:t>
+      </w:r>
+      <w:r>
+        <w:rPr>
+          <w:noProof/>
+          <w:color w:val="002060"/>
+          <w:sz w:val="28"/>
+          <w:szCs w:val="28"/>
+        </w:rPr>
+        <w:drawing>
+          <wp:anchor distT="0" distB="0" distL="114300" distR="114300" simplePos="0" relativeHeight="251680768" behindDoc="0" locked="0" layoutInCell="1" allowOverlap="1" wp14:anchorId="6380E52A" wp14:editId="5E7E262C">
+            <wp:simplePos x="0" y="0"/>
+            <wp:positionH relativeFrom="column">
+              <wp:posOffset>-137160</wp:posOffset>
+            </wp:positionH>
+            <wp:positionV relativeFrom="paragraph">
+              <wp:posOffset>231140</wp:posOffset>
+            </wp:positionV>
+            <wp:extent cx="3238500" cy="228600"/>
+            <wp:effectExtent l="0" t="0" r="0" b="0"/>
+            <wp:wrapSquare wrapText="bothSides"/>
+            <wp:docPr id="1054420459" name="Picture 5"/>
+            <wp:cNvGraphicFramePr>
+              <a:graphicFrameLocks xmlns:a="http://schemas.openxmlformats.org/drawingml/2006/main" noChangeAspect="1"/>
+            </wp:cNvGraphicFramePr>
+            <a:graphic xmlns:a="http://schemas.openxmlformats.org/drawingml/2006/main">
+              <a:graphicData uri="http://schemas.openxmlformats.org/drawingml/2006/picture">
+                <pic:pic xmlns:pic="http://schemas.openxmlformats.org/drawingml/2006/picture">
+                  <pic:nvPicPr>
+                    <pic:cNvPr id="0" name="Picture 5"/>
+                    <pic:cNvPicPr>
+                      <a:picLocks noChangeAspect="1" noChangeArrowheads="1"/>
+                    </pic:cNvPicPr>
+                  </pic:nvPicPr>
+                  <pic:blipFill>
+                    <a:blip r:embed="rId27">
+                      <a:extLst>
+                        <a:ext uri="{28A0092B-C50C-407E-A947-70E740481C1C}">
+                          <a14:useLocalDpi xmlns:a14="http://schemas.microsoft.com/office/drawing/2010/main" val="0"/>
+                        </a:ext>
+                      </a:extLst>
+                    </a:blip>
+                    <a:srcRect/>
+                    <a:stretch>
+                      <a:fillRect/>
+                    </a:stretch>
+                  </pic:blipFill>
+                  <pic:spPr bwMode="auto">
+                    <a:xfrm>
+                      <a:off x="0" y="0"/>
+                      <a:ext cx="3238500" cy="228600"/>
+                    </a:xfrm>
+                    <a:prstGeom prst="rect">
+                      <a:avLst/>
+                    </a:prstGeom>
+                    <a:noFill/>
+                    <a:ln>
+                      <a:noFill/>
+                    </a:ln>
+                  </pic:spPr>
+                </pic:pic>
+              </a:graphicData>
+            </a:graphic>
+          </wp:anchor>
+        </w:drawing>
+      </w:r>
+      <w:r>
+        <w:rPr>
+          <w:color w:val="C00000"/>
+          <w:sz w:val="28"/>
+          <w:szCs w:val="28"/>
+        </w:rPr>
+        <w:t xml:space="preserve"> </w:t>
+      </w:r>
+    </w:p>
+    <w:p>
+      <w:pPr>
+        <w:pStyle w:val="Default"/>
+        <w:spacing w:after="82"/>
+        <w:rPr>
+          <w:color w:val="002060"/>
+          <w:sz w:val="28"/>
+          <w:szCs w:val="28"/>
+        </w:rPr>
+      </w:pPr>
+    </w:p>
+    <w:p>
+      <w:pPr>
+        <w:pStyle w:val="Default"/>
+        <w:spacing w:after="82"/>
+        <w:rPr>
+          <w:color w:val="002060"/>
+          <w:sz w:val="28"/>
+          <w:szCs w:val="28"/>
+        </w:rPr>
+      </w:pPr>
+      <w:r>
+        <w:rPr>
+          <w:noProof/>
+          <w:color w:val="C00000"/>
+          <w:sz w:val="28"/>
+          <w:szCs w:val="28"/>
+        </w:rPr>
+        <w:drawing>
+          <wp:anchor distT="0" distB="0" distL="114300" distR="114300" simplePos="0" relativeHeight="251679744" behindDoc="0" locked="0" layoutInCell="1" allowOverlap="1" wp14:anchorId="4817002C" wp14:editId="4C2EE7A0">
+            <wp:simplePos x="0" y="0"/>
+            <wp:positionH relativeFrom="column">
+              <wp:posOffset>-137160</wp:posOffset>
+            </wp:positionH>
+            <wp:positionV relativeFrom="paragraph">
+              <wp:posOffset>133350</wp:posOffset>
+            </wp:positionV>
+            <wp:extent cx="4724400" cy="670560"/>
+            <wp:effectExtent l="0" t="0" r="0" b="0"/>
+            <wp:wrapSquare wrapText="bothSides"/>
+            <wp:docPr id="598784571" name="Picture 4"/>
+            <wp:cNvGraphicFramePr>
+              <a:graphicFrameLocks xmlns:a="http://schemas.openxmlformats.org/drawingml/2006/main" noChangeAspect="1"/>
+            </wp:cNvGraphicFramePr>
+            <a:graphic xmlns:a="http://schemas.openxmlformats.org/drawingml/2006/main">
+              <a:graphicData uri="http://schemas.openxmlformats.org/drawingml/2006/picture">
+                <pic:pic xmlns:pic="http://schemas.openxmlformats.org/drawingml/2006/picture">
+                  <pic:nvPicPr>
+                    <pic:cNvPr id="0" name="Picture 4"/>
+                    <pic:cNvPicPr>
+                      <a:picLocks noChangeAspect="1" noChangeArrowheads="1"/>
+                    </pic:cNvPicPr>
+                  </pic:nvPicPr>
+                  <pic:blipFill>
+                    <a:blip r:embed="rId28">
+                      <a:extLst>
+                        <a:ext uri="{28A0092B-C50C-407E-A947-70E740481C1C}">
+                          <a14:useLocalDpi xmlns:a14="http://schemas.microsoft.com/office/drawing/2010/main" val="0"/>
+                        </a:ext>
+                      </a:extLst>
+                    </a:blip>
+                    <a:srcRect/>
+                    <a:stretch>
+                      <a:fillRect/>
+                    </a:stretch>
+                  </pic:blipFill>
+                  <pic:spPr bwMode="auto">
+                    <a:xfrm>
+                      <a:off x="0" y="0"/>
+                      <a:ext cx="4724400" cy="670560"/>
+                    </a:xfrm>
+                    <a:prstGeom prst="rect">
+                      <a:avLst/>
+                    </a:prstGeom>
+                    <a:noFill/>
+                    <a:ln>
+                      <a:noFill/>
+                    </a:ln>
+                  </pic:spPr>
+                </pic:pic>
+              </a:graphicData>
+            </a:graphic>
+          </wp:anchor>
+        </w:drawing>
+      </w:r>
+    </w:p>
+    <w:p>
+      <w:pPr>
+        <w:pStyle w:val="Default"/>
+        <w:spacing w:after="82"/>
+        <w:rPr>
+          <w:color w:val="002060"/>
+          <w:sz w:val="28"/>
+          <w:szCs w:val="28"/>
+        </w:rPr>
+      </w:pPr>
+    </w:p>
+    <w:p>
+      <w:pPr>
+        <w:pStyle w:val="Default"/>
+        <w:spacing w:after="82"/>
+        <w:rPr>
+          <w:color w:val="002060"/>
+          <w:sz w:val="28"/>
+          <w:szCs w:val="28"/>
+        </w:rPr>
+      </w:pPr>
+    </w:p>
+    <w:p>
+      <w:pPr>
+        <w:pStyle w:val="Default"/>
+        <w:spacing w:after="82"/>
+        <w:rPr>
+          <w:color w:val="002060"/>
+          <w:sz w:val="28"/>
+          <w:szCs w:val="28"/>
+        </w:rPr>
+      </w:pPr>
+    </w:p>
+    <w:p>
+      <w:pPr>
+        <w:pStyle w:val="Default"/>
+        <w:spacing w:after="82"/>
+        <w:rPr>
+          <w:color w:val="002060"/>
+          <w:sz w:val="28"/>
+          <w:szCs w:val="28"/>
+        </w:rPr>
+      </w:pPr>
+      <w:r>
+        <w:rPr>
+          <w:color w:val="002060"/>
+          <w:sz w:val="28"/>
+          <w:szCs w:val="28"/>
+        </w:rPr>
+        <w:t xml:space="preserve">f. How to step to the end of line and change to writing mode in one-step. </w:t>
+      </w:r>
+    </w:p>
+    <w:p>
+      <w:pPr>
+        <w:pStyle w:val="Default"/>
+        <w:spacing w:after="82"/>
+        <w:rPr>
+          <w:color w:val="C00000"/>
+          <w:sz w:val="28"/>
+          <w:szCs w:val="28"/>
+        </w:rPr>
+      </w:pPr>
+      <w:r>
+        <w:rPr>
+          <w:color w:val="C00000"/>
+          <w:sz w:val="28"/>
+          <w:szCs w:val="28"/>
+        </w:rPr>
+        <w:t xml:space="preserve">Using </w:t>
+      </w:r>
+      <w:r>
+        <w:rPr>
+          <w:color w:val="C00000"/>
+          <w:sz w:val="28"/>
+          <w:szCs w:val="28"/>
+        </w:rPr>
+        <w:t>(A</w:t>
+      </w:r>
+      <w:r>
+        <w:rPr>
+          <w:color w:val="C00000"/>
+          <w:sz w:val="28"/>
+          <w:szCs w:val="28"/>
+        </w:rPr>
+        <w:t>)</w:t>
+      </w:r>
+      <w:r>
+        <w:rPr>
+          <w:color w:val="C00000"/>
+          <w:sz w:val="28"/>
+          <w:szCs w:val="28"/>
+        </w:rPr>
+        <w:t xml:space="preserve"> which append text to the end of the </w:t>
+      </w:r>
+      <w:proofErr w:type="gramStart"/>
+      <w:r>
+        <w:rPr>
+          <w:color w:val="C00000"/>
+          <w:sz w:val="28"/>
+          <w:szCs w:val="28"/>
+        </w:rPr>
+        <w:t>line</w:t>
+      </w:r>
+      <w:proofErr w:type="gramEnd"/>
+      <w:r>
+        <w:rPr>
+          <w:color w:val="C00000"/>
+          <w:sz w:val="28"/>
+          <w:szCs w:val="28"/>
+        </w:rPr>
+        <w:t xml:space="preserve"> </w:t>
+      </w:r>
+    </w:p>
+    <w:p>
+      <w:pPr>
+        <w:pStyle w:val="Default"/>
+        <w:spacing w:after="82"/>
+        <w:rPr>
+          <w:color w:val="C00000"/>
+          <w:sz w:val="28"/>
+          <w:szCs w:val="28"/>
+        </w:rPr>
+      </w:pPr>
+    </w:p>
+    <w:p>
+      <w:pPr>
+        <w:pStyle w:val="Default"/>
+        <w:rPr>
+          <w:color w:val="002060"/>
+          <w:sz w:val="28"/>
+          <w:szCs w:val="28"/>
+          <w:u w:val="single"/>
+        </w:rPr>
+      </w:pPr>
+      <w:r>
+        <w:rPr>
+          <w:color w:val="002060"/>
+          <w:sz w:val="28"/>
+          <w:szCs w:val="28"/>
+          <w:u w:val="single"/>
+        </w:rPr>
+        <w:lastRenderedPageBreak/>
+        <w:t xml:space="preserve">3. List the available shells in your system. </w:t>
+      </w:r>
+    </w:p>
+    <w:p>
+      <w:pPr>
+        <w:pStyle w:val="Default"/>
+        <w:rPr>
+          <w:color w:val="002060"/>
+          <w:sz w:val="28"/>
+          <w:szCs w:val="28"/>
+        </w:rPr>
+      </w:pPr>
+      <w:r>
+        <w:rPr>
+          <w:noProof/>
+          <w:color w:val="C00000"/>
+          <w:sz w:val="28"/>
+          <w:szCs w:val="28"/>
+        </w:rPr>
+        <w:drawing>
+          <wp:anchor distT="0" distB="0" distL="114300" distR="114300" simplePos="0" relativeHeight="251681792" behindDoc="0" locked="0" layoutInCell="1" allowOverlap="1" wp14:anchorId="2B4EF83D" wp14:editId="073A6450">
+            <wp:simplePos x="0" y="0"/>
+            <wp:positionH relativeFrom="column">
+              <wp:posOffset>-106680</wp:posOffset>
+            </wp:positionH>
+            <wp:positionV relativeFrom="paragraph">
+              <wp:posOffset>185420</wp:posOffset>
+            </wp:positionV>
+            <wp:extent cx="5143500" cy="1386840"/>
+            <wp:effectExtent l="0" t="0" r="0" b="3810"/>
+            <wp:wrapSquare wrapText="bothSides"/>
+            <wp:docPr id="132375069" name="Picture 6"/>
+            <wp:cNvGraphicFramePr>
+              <a:graphicFrameLocks xmlns:a="http://schemas.openxmlformats.org/drawingml/2006/main" noChangeAspect="1"/>
+            </wp:cNvGraphicFramePr>
+            <a:graphic xmlns:a="http://schemas.openxmlformats.org/drawingml/2006/main">
+              <a:graphicData uri="http://schemas.openxmlformats.org/drawingml/2006/picture">
+                <pic:pic xmlns:pic="http://schemas.openxmlformats.org/drawingml/2006/picture">
+                  <pic:nvPicPr>
+                    <pic:cNvPr id="0" name="Picture 6"/>
+                    <pic:cNvPicPr>
+                      <a:picLocks noChangeAspect="1" noChangeArrowheads="1"/>
+                    </pic:cNvPicPr>
+                  </pic:nvPicPr>
+                  <pic:blipFill>
+                    <a:blip r:embed="rId29">
+                      <a:extLst>
+                        <a:ext uri="{28A0092B-C50C-407E-A947-70E740481C1C}">
+                          <a14:useLocalDpi xmlns:a14="http://schemas.microsoft.com/office/drawing/2010/main" val="0"/>
+                        </a:ext>
+                      </a:extLst>
+                    </a:blip>
+                    <a:srcRect/>
+                    <a:stretch>
+                      <a:fillRect/>
+                    </a:stretch>
+                  </pic:blipFill>
+                  <pic:spPr bwMode="auto">
+                    <a:xfrm>
+                      <a:off x="0" y="0"/>
+                      <a:ext cx="5143500" cy="1386840"/>
+                    </a:xfrm>
+                    <a:prstGeom prst="rect">
+                      <a:avLst/>
+                    </a:prstGeom>
+                    <a:noFill/>
+                    <a:ln>
+                      <a:noFill/>
+                    </a:ln>
+                  </pic:spPr>
+                </pic:pic>
+              </a:graphicData>
+            </a:graphic>
+          </wp:anchor>
+        </w:drawing>
+      </w:r>
+    </w:p>
+    <w:p>
+      <w:pPr>
+        <w:pStyle w:val="Default"/>
+        <w:rPr>
+          <w:color w:val="002060"/>
+          <w:sz w:val="28"/>
+          <w:szCs w:val="28"/>
+        </w:rPr>
+      </w:pPr>
+    </w:p>
+    <w:p>
+      <w:pPr>
+        <w:pStyle w:val="Default"/>
+        <w:rPr>
+          <w:color w:val="002060"/>
+          <w:sz w:val="28"/>
+          <w:szCs w:val="28"/>
+        </w:rPr>
+      </w:pPr>
+    </w:p>
+    <w:p>
+      <w:pPr>
+        <w:pStyle w:val="Default"/>
+        <w:rPr>
+          <w:color w:val="002060"/>
+          <w:sz w:val="28"/>
+          <w:szCs w:val="28"/>
+        </w:rPr>
+      </w:pPr>
+    </w:p>
+    <w:p>
+      <w:pPr>
+        <w:pStyle w:val="Default"/>
+        <w:rPr>
+          <w:color w:val="002060"/>
+          <w:sz w:val="28"/>
+          <w:szCs w:val="28"/>
+        </w:rPr>
+      </w:pPr>
+    </w:p>
+    <w:p>
+      <w:pPr>
+        <w:pStyle w:val="Default"/>
+        <w:rPr>
+          <w:color w:val="002060"/>
+          <w:sz w:val="28"/>
+          <w:szCs w:val="28"/>
+        </w:rPr>
+      </w:pPr>
+    </w:p>
+    <w:p>
+      <w:pPr>
+        <w:pStyle w:val="Default"/>
+        <w:rPr>
+          <w:color w:val="002060"/>
+          <w:sz w:val="28"/>
+          <w:szCs w:val="28"/>
+        </w:rPr>
+      </w:pPr>
+    </w:p>
+    <w:p>
+      <w:pPr>
+        <w:pStyle w:val="Default"/>
+      </w:pPr>
+    </w:p>
+    <w:p>
+      <w:pPr>
+        <w:pStyle w:val="Default"/>
+      </w:pPr>
+      <w:r>
+        <w:t xml:space="preserve"> </w:t>
+      </w:r>
+    </w:p>
+    <w:p>
+      <w:pPr>
+        <w:pStyle w:val="Default"/>
+        <w:rPr>
+          <w:sz w:val="28"/>
+          <w:szCs w:val="28"/>
+        </w:rPr>
+      </w:pPr>
+      <w:r>
+        <w:rPr>
+          <w:sz w:val="28"/>
+          <w:szCs w:val="28"/>
+        </w:rPr>
+        <w:t>4</w:t>
+      </w:r>
+      <w:r>
+        <w:rPr>
+          <w:color w:val="002060"/>
+          <w:sz w:val="28"/>
+          <w:szCs w:val="28"/>
+          <w:u w:val="single"/>
+        </w:rPr>
+        <w:t>. List the environment variables in your current shell.</w:t>
+      </w:r>
+      <w:r>
+        <w:rPr>
+          <w:sz w:val="28"/>
+          <w:szCs w:val="28"/>
+        </w:rPr>
+        <w:t xml:space="preserve"> </w:t>
+      </w:r>
+    </w:p>
+    <w:p>
+      <w:pPr>
+        <w:pStyle w:val="Default"/>
+        <w:rPr>
+          <w:color w:val="C00000"/>
+          <w:sz w:val="28"/>
+          <w:szCs w:val="28"/>
+        </w:rPr>
+      </w:pPr>
+      <w:r>
+        <w:rPr>
+          <w:color w:val="C00000"/>
+          <w:sz w:val="28"/>
+          <w:szCs w:val="28"/>
+        </w:rPr>
+        <w:t>Using the (env) command</w:t>
+      </w:r>
+      <w:r>
+        <w:rPr>
+          <w:color w:val="C00000"/>
+          <w:sz w:val="28"/>
+          <w:szCs w:val="28"/>
+        </w:rPr>
+        <w:t xml:space="preserve"> </w:t>
+      </w:r>
+      <w:r>
+        <w:rPr>
+          <w:noProof/>
+          <w:color w:val="002060"/>
+          <w:sz w:val="28"/>
+          <w:szCs w:val="28"/>
+        </w:rPr>
+        <w:drawing>
+          <wp:anchor distT="0" distB="0" distL="114300" distR="114300" simplePos="0" relativeHeight="251682816" behindDoc="0" locked="0" layoutInCell="1" allowOverlap="1" wp14:anchorId="1E3282CD" wp14:editId="3634F486">
+            <wp:simplePos x="0" y="0"/>
+            <wp:positionH relativeFrom="column">
+              <wp:posOffset>-53340</wp:posOffset>
+            </wp:positionH>
+            <wp:positionV relativeFrom="paragraph">
+              <wp:posOffset>452120</wp:posOffset>
+            </wp:positionV>
+            <wp:extent cx="6850380" cy="2910840"/>
+            <wp:effectExtent l="0" t="0" r="7620" b="3810"/>
+            <wp:wrapSquare wrapText="bothSides"/>
+            <wp:docPr id="288645986" name="Picture 7"/>
+            <wp:cNvGraphicFramePr>
+              <a:graphicFrameLocks xmlns:a="http://schemas.openxmlformats.org/drawingml/2006/main" noChangeAspect="1"/>
+            </wp:cNvGraphicFramePr>
+            <a:graphic xmlns:a="http://schemas.openxmlformats.org/drawingml/2006/main">
+              <a:graphicData uri="http://schemas.openxmlformats.org/drawingml/2006/picture">
+                <pic:pic xmlns:pic="http://schemas.openxmlformats.org/drawingml/2006/picture">
+                  <pic:nvPicPr>
+                    <pic:cNvPr id="0" name="Picture 7"/>
+                    <pic:cNvPicPr>
+                      <a:picLocks noChangeAspect="1" noChangeArrowheads="1"/>
+                    </pic:cNvPicPr>
+                  </pic:nvPicPr>
+                  <pic:blipFill>
+                    <a:blip r:embed="rId30">
+                      <a:extLst>
+                        <a:ext uri="{28A0092B-C50C-407E-A947-70E740481C1C}">
+                          <a14:useLocalDpi xmlns:a14="http://schemas.microsoft.com/office/drawing/2010/main" val="0"/>
+                        </a:ext>
+                      </a:extLst>
+                    </a:blip>
+                    <a:srcRect/>
+                    <a:stretch>
+                      <a:fillRect/>
+                    </a:stretch>
+                  </pic:blipFill>
+                  <pic:spPr bwMode="auto">
+                    <a:xfrm>
+                      <a:off x="0" y="0"/>
+                      <a:ext cx="6850380" cy="2910840"/>
+                    </a:xfrm>
+                    <a:prstGeom prst="rect">
+                      <a:avLst/>
+                    </a:prstGeom>
+                    <a:noFill/>
+                    <a:ln>
+                      <a:noFill/>
+                    </a:ln>
+                  </pic:spPr>
+                </pic:pic>
+              </a:graphicData>
+            </a:graphic>
+          </wp:anchor>
+        </w:drawing>
+      </w:r>
+    </w:p>
+    <w:p>
+      <w:pPr>
+        <w:pStyle w:val="Default"/>
+        <w:rPr>
+          <w:color w:val="C00000"/>
+          <w:sz w:val="28"/>
+          <w:szCs w:val="28"/>
+        </w:rPr>
+      </w:pPr>
+    </w:p>
+    <w:p>
+      <w:pPr>
+        <w:pStyle w:val="Default"/>
+        <w:rPr>
+          <w:color w:val="C00000"/>
+          <w:sz w:val="28"/>
+          <w:szCs w:val="28"/>
+        </w:rPr>
+      </w:pPr>
+    </w:p>
+    <w:p>
+      <w:pPr>
+        <w:pStyle w:val="Default"/>
+      </w:pPr>
+    </w:p>
+    <w:p>
+      <w:pPr>
+        <w:pStyle w:val="Default"/>
+        <w:rPr>
+          <w:color w:val="002060"/>
+          <w:sz w:val="28"/>
+          <w:szCs w:val="28"/>
+          <w:u w:val="single"/>
+        </w:rPr>
+      </w:pPr>
+      <w:r>
+        <w:rPr>
+          <w:color w:val="002060"/>
+          <w:sz w:val="28"/>
+          <w:szCs w:val="28"/>
+          <w:u w:val="single"/>
+        </w:rPr>
+        <w:t xml:space="preserve">5. List </w:t>
+      </w:r>
+      <w:proofErr w:type="gramStart"/>
+      <w:r>
+        <w:rPr>
+          <w:color w:val="002060"/>
+          <w:sz w:val="28"/>
+          <w:szCs w:val="28"/>
+          <w:u w:val="single"/>
+        </w:rPr>
+        <w:t>all of</w:t>
+      </w:r>
+      <w:proofErr w:type="gramEnd"/>
+      <w:r>
+        <w:rPr>
+          <w:color w:val="002060"/>
+          <w:sz w:val="28"/>
+          <w:szCs w:val="28"/>
+          <w:u w:val="single"/>
+        </w:rPr>
+        <w:t xml:space="preserve"> the environment variables for the bash shell. </w:t>
+      </w:r>
+    </w:p>
+    <w:p>
+      <w:pPr>
+        <w:pStyle w:val="Default"/>
+        <w:rPr>
+          <w:color w:val="002060"/>
+          <w:sz w:val="28"/>
+          <w:szCs w:val="28"/>
+          <w:u w:val="single"/>
+        </w:rPr>
+      </w:pPr>
+    </w:p>
+    <w:p>
+      <w:pPr>
+        <w:pStyle w:val="Default"/>
+        <w:rPr>
+          <w:color w:val="C00000"/>
+          <w:sz w:val="28"/>
+          <w:szCs w:val="28"/>
+        </w:rPr>
+      </w:pPr>
+      <w:r>
+        <w:rPr>
+          <w:color w:val="C00000"/>
+          <w:sz w:val="28"/>
+          <w:szCs w:val="28"/>
+        </w:rPr>
+        <w:t xml:space="preserve">Using the </w:t>
+      </w:r>
+      <w:r>
+        <w:rPr>
+          <w:noProof/>
+          <w:color w:val="002060"/>
+          <w:sz w:val="28"/>
+          <w:szCs w:val="28"/>
+          <w:u w:val="single"/>
+        </w:rPr>
+        <w:drawing>
+          <wp:anchor distT="0" distB="0" distL="114300" distR="114300" simplePos="0" relativeHeight="251683840" behindDoc="0" locked="0" layoutInCell="1" allowOverlap="1" wp14:anchorId="0CDF1666" wp14:editId="68917EDA">
+            <wp:simplePos x="0" y="0"/>
+            <wp:positionH relativeFrom="column">
+              <wp:posOffset>-53340</wp:posOffset>
+            </wp:positionH>
+            <wp:positionV relativeFrom="paragraph">
+              <wp:posOffset>404495</wp:posOffset>
+            </wp:positionV>
+            <wp:extent cx="6850380" cy="2567940"/>
+            <wp:effectExtent l="0" t="0" r="7620" b="3810"/>
+            <wp:wrapSquare wrapText="bothSides"/>
+            <wp:docPr id="1853151322" name="Picture 8"/>
+            <wp:cNvGraphicFramePr>
+              <a:graphicFrameLocks xmlns:a="http://schemas.openxmlformats.org/drawingml/2006/main" noChangeAspect="1"/>
+            </wp:cNvGraphicFramePr>
+            <a:graphic xmlns:a="http://schemas.openxmlformats.org/drawingml/2006/main">
+              <a:graphicData uri="http://schemas.openxmlformats.org/drawingml/2006/picture">
+                <pic:pic xmlns:pic="http://schemas.openxmlformats.org/drawingml/2006/picture">
+                  <pic:nvPicPr>
+                    <pic:cNvPr id="0" name="Picture 8"/>
+                    <pic:cNvPicPr>
+                      <a:picLocks noChangeAspect="1" noChangeArrowheads="1"/>
+                    </pic:cNvPicPr>
+                  </pic:nvPicPr>
+                  <pic:blipFill>
+                    <a:blip r:embed="rId31">
+                      <a:extLst>
+                        <a:ext uri="{28A0092B-C50C-407E-A947-70E740481C1C}">
+                          <a14:useLocalDpi xmlns:a14="http://schemas.microsoft.com/office/drawing/2010/main" val="0"/>
+                        </a:ext>
+                      </a:extLst>
+                    </a:blip>
+                    <a:srcRect/>
+                    <a:stretch>
+                      <a:fillRect/>
+                    </a:stretch>
+                  </pic:blipFill>
+                  <pic:spPr bwMode="auto">
+                    <a:xfrm>
+                      <a:off x="0" y="0"/>
+                      <a:ext cx="6850380" cy="2567940"/>
+                    </a:xfrm>
+                    <a:prstGeom prst="rect">
+                      <a:avLst/>
+                    </a:prstGeom>
+                    <a:noFill/>
+                    <a:ln>
+                      <a:noFill/>
+                    </a:ln>
+                  </pic:spPr>
+                </pic:pic>
+              </a:graphicData>
+            </a:graphic>
+          </wp:anchor>
+        </w:drawing>
+      </w:r>
+      <w:r>
+        <w:rPr>
+          <w:color w:val="C00000"/>
+          <w:sz w:val="28"/>
+          <w:szCs w:val="28"/>
+        </w:rPr>
+        <w:t xml:space="preserve">(man bash) and we can search about (/var) to find the shell </w:t>
+      </w:r>
+      <w:proofErr w:type="gramStart"/>
+      <w:r>
+        <w:rPr>
+          <w:color w:val="C00000"/>
+          <w:sz w:val="28"/>
+          <w:szCs w:val="28"/>
+        </w:rPr>
+        <w:t>environment</w:t>
+      </w:r>
+      <w:proofErr w:type="gramEnd"/>
+    </w:p>
+    <w:p>
+      <w:pPr>
+        <w:pStyle w:val="Default"/>
+        <w:rPr>
+          <w:color w:val="C00000"/>
+          <w:sz w:val="28"/>
+          <w:szCs w:val="28"/>
+        </w:rPr>
+      </w:pPr>
+    </w:p>
+    <w:p>
+      <w:pPr>
+        <w:pStyle w:val="Default"/>
+      </w:pPr>
+      <w:r>
+        <w:t xml:space="preserve"> </w:t>
+      </w:r>
+    </w:p>
+    <w:p>
+      <w:pPr>
+        <w:pStyle w:val="Default"/>
+        <w:rPr>
+          <w:color w:val="002060"/>
+          <w:sz w:val="28"/>
+          <w:szCs w:val="28"/>
+          <w:u w:val="single"/>
+        </w:rPr>
+      </w:pPr>
+      <w:r>
+        <w:rPr>
+          <w:color w:val="002060"/>
+          <w:sz w:val="28"/>
+          <w:szCs w:val="28"/>
+          <w:u w:val="single"/>
+        </w:rPr>
+        <w:lastRenderedPageBreak/>
+        <w:t xml:space="preserve">6. What are the commands that list the value of a specific variable? </w:t>
+      </w:r>
+    </w:p>
+    <w:p>
+      <w:pPr>
+        <w:pStyle w:val="Default"/>
+        <w:rPr>
+          <w:color w:val="002060"/>
+          <w:sz w:val="28"/>
+          <w:szCs w:val="28"/>
+          <w:u w:val="single"/>
+        </w:rPr>
+      </w:pPr>
+    </w:p>
+    <w:p>
+      <w:pPr>
+        <w:pStyle w:val="Default"/>
+        <w:rPr>
+          <w:color w:val="C00000"/>
+          <w:sz w:val="28"/>
+          <w:szCs w:val="28"/>
+        </w:rPr>
+      </w:pPr>
+      <w:r>
+        <w:rPr>
+          <w:color w:val="C00000"/>
+          <w:sz w:val="28"/>
+          <w:szCs w:val="28"/>
+        </w:rPr>
+        <w:t xml:space="preserve">(Echo) $ </w:t>
+      </w:r>
+      <w:proofErr w:type="spellStart"/>
+      <w:r>
+        <w:rPr>
+          <w:color w:val="C00000"/>
+          <w:sz w:val="28"/>
+          <w:szCs w:val="28"/>
+        </w:rPr>
+        <w:t>variable_name</w:t>
+      </w:r>
+      <w:proofErr w:type="spellEnd"/>
+    </w:p>
+    <w:p>
+      <w:pPr>
+        <w:pStyle w:val="Default"/>
+        <w:rPr>
+          <w:color w:val="C00000"/>
+          <w:sz w:val="28"/>
+          <w:szCs w:val="28"/>
+        </w:rPr>
+      </w:pPr>
+      <w:r>
+        <w:rPr>
+          <w:color w:val="C00000"/>
+          <w:sz w:val="28"/>
+          <w:szCs w:val="28"/>
+        </w:rPr>
+        <w:t>(</w:t>
+      </w:r>
+      <w:proofErr w:type="spellStart"/>
+      <w:r>
+        <w:rPr>
+          <w:color w:val="C00000"/>
+          <w:sz w:val="28"/>
+          <w:szCs w:val="28"/>
+        </w:rPr>
+        <w:t>Printenv</w:t>
+      </w:r>
+      <w:proofErr w:type="spellEnd"/>
+      <w:r>
+        <w:rPr>
+          <w:color w:val="C00000"/>
+          <w:sz w:val="28"/>
+          <w:szCs w:val="28"/>
+        </w:rPr>
+        <w:t xml:space="preserve">) </w:t>
+      </w:r>
+      <w:proofErr w:type="spellStart"/>
+      <w:r>
+        <w:rPr>
+          <w:color w:val="C00000"/>
+          <w:sz w:val="28"/>
+          <w:szCs w:val="28"/>
+        </w:rPr>
+        <w:t>varirable_name</w:t>
+      </w:r>
+      <w:proofErr w:type="spellEnd"/>
+    </w:p>
+    <w:p>
+      <w:pPr>
+        <w:pStyle w:val="Default"/>
+        <w:rPr>
+          <w:color w:val="C00000"/>
+          <w:sz w:val="28"/>
+          <w:szCs w:val="28"/>
+        </w:rPr>
+      </w:pPr>
+    </w:p>
+    <w:p>
+      <w:pPr>
+        <w:pStyle w:val="Default"/>
+        <w:rPr>
+          <w:color w:val="002060"/>
+          <w:sz w:val="28"/>
+          <w:szCs w:val="28"/>
+          <w:u w:val="single"/>
+        </w:rPr>
+      </w:pPr>
+      <w:r>
+        <w:rPr>
+          <w:color w:val="002060"/>
+          <w:sz w:val="28"/>
+          <w:szCs w:val="28"/>
+          <w:u w:val="single"/>
+        </w:rPr>
+        <w:t xml:space="preserve">7. Display your current shell name. </w:t>
+      </w:r>
+    </w:p>
+    <w:p>
+      <w:pPr>
+        <w:pStyle w:val="Default"/>
+        <w:rPr>
+          <w:color w:val="002060"/>
+          <w:sz w:val="28"/>
+          <w:szCs w:val="28"/>
+        </w:rPr>
+      </w:pPr>
+      <w:r>
+        <w:rPr>
+          <w:noProof/>
+          <w:color w:val="002060"/>
+          <w:sz w:val="28"/>
+          <w:szCs w:val="28"/>
+        </w:rPr>
+        <w:drawing>
+          <wp:anchor distT="0" distB="0" distL="114300" distR="114300" simplePos="0" relativeHeight="251684864" behindDoc="0" locked="0" layoutInCell="1" allowOverlap="1" wp14:anchorId="2F5A162F" wp14:editId="4FE1C4C3">
+            <wp:simplePos x="0" y="0"/>
+            <wp:positionH relativeFrom="column">
+              <wp:posOffset>-91440</wp:posOffset>
+            </wp:positionH>
+            <wp:positionV relativeFrom="paragraph">
+              <wp:posOffset>183515</wp:posOffset>
+            </wp:positionV>
+            <wp:extent cx="4351020" cy="335280"/>
+            <wp:effectExtent l="0" t="0" r="0" b="7620"/>
+            <wp:wrapSquare wrapText="bothSides"/>
+            <wp:docPr id="307400651" name="Picture 9"/>
+            <wp:cNvGraphicFramePr>
+              <a:graphicFrameLocks xmlns:a="http://schemas.openxmlformats.org/drawingml/2006/main" noChangeAspect="1"/>
+            </wp:cNvGraphicFramePr>
+            <a:graphic xmlns:a="http://schemas.openxmlformats.org/drawingml/2006/main">
+              <a:graphicData uri="http://schemas.openxmlformats.org/drawingml/2006/picture">
+                <pic:pic xmlns:pic="http://schemas.openxmlformats.org/drawingml/2006/picture">
+                  <pic:nvPicPr>
+                    <pic:cNvPr id="0" name="Picture 9"/>
+                    <pic:cNvPicPr>
+                      <a:picLocks noChangeAspect="1" noChangeArrowheads="1"/>
+                    </pic:cNvPicPr>
+                  </pic:nvPicPr>
+                  <pic:blipFill>
+                    <a:blip r:embed="rId32">
+                      <a:extLst>
+                        <a:ext uri="{28A0092B-C50C-407E-A947-70E740481C1C}">
+                          <a14:useLocalDpi xmlns:a14="http://schemas.microsoft.com/office/drawing/2010/main" val="0"/>
+                        </a:ext>
+                      </a:extLst>
+                    </a:blip>
+                    <a:srcRect/>
+                    <a:stretch>
+                      <a:fillRect/>
+                    </a:stretch>
+                  </pic:blipFill>
+                  <pic:spPr bwMode="auto">
+                    <a:xfrm>
+                      <a:off x="0" y="0"/>
+                      <a:ext cx="4351020" cy="335280"/>
+                    </a:xfrm>
+                    <a:prstGeom prst="rect">
+                      <a:avLst/>
+                    </a:prstGeom>
+                    <a:noFill/>
+                    <a:ln>
+                      <a:noFill/>
+                    </a:ln>
+                  </pic:spPr>
+                </pic:pic>
+              </a:graphicData>
+            </a:graphic>
+          </wp:anchor>
+        </w:drawing>
+      </w:r>
+    </w:p>
+    <w:p>
+      <w:pPr>
+        <w:pStyle w:val="Default"/>
+        <w:rPr>
+          <w:color w:val="002060"/>
+          <w:sz w:val="28"/>
+          <w:szCs w:val="28"/>
+        </w:rPr>
+      </w:pPr>
+    </w:p>
+    <w:p>
+      <w:pPr>
+        <w:pStyle w:val="Default"/>
+      </w:pPr>
+    </w:p>
+    <w:p>
+      <w:pPr>
+        <w:pStyle w:val="Default"/>
+      </w:pPr>
+      <w:r>
+        <w:t xml:space="preserve"> </w:t>
+      </w:r>
+    </w:p>
+    <w:p>
+      <w:pPr>
+        <w:pStyle w:val="Default"/>
+        <w:rPr>
+          <w:color w:val="002060"/>
+          <w:sz w:val="28"/>
+          <w:szCs w:val="28"/>
+          <w:u w:val="single"/>
+        </w:rPr>
+      </w:pPr>
+      <w:r>
+        <w:rPr>
+          <w:color w:val="002060"/>
+          <w:sz w:val="28"/>
+          <w:szCs w:val="28"/>
+          <w:u w:val="single"/>
+        </w:rPr>
+        <w:t xml:space="preserve">8. State the initialization files of: </w:t>
+      </w:r>
+      <w:proofErr w:type="spellStart"/>
+      <w:r>
+        <w:rPr>
+          <w:color w:val="002060"/>
+          <w:sz w:val="28"/>
+          <w:szCs w:val="28"/>
+          <w:u w:val="single"/>
+        </w:rPr>
+        <w:t>sh</w:t>
+      </w:r>
+      <w:proofErr w:type="spellEnd"/>
+      <w:r>
+        <w:rPr>
+          <w:color w:val="002060"/>
+          <w:sz w:val="28"/>
+          <w:szCs w:val="28"/>
+          <w:u w:val="single"/>
+        </w:rPr>
+        <w:t xml:space="preserve">, </w:t>
+      </w:r>
+      <w:proofErr w:type="spellStart"/>
+      <w:r>
+        <w:rPr>
+          <w:color w:val="002060"/>
+          <w:sz w:val="28"/>
+          <w:szCs w:val="28"/>
+          <w:u w:val="single"/>
+        </w:rPr>
+        <w:t>ksh</w:t>
+      </w:r>
+      <w:proofErr w:type="spellEnd"/>
+      <w:r>
+        <w:rPr>
+          <w:color w:val="002060"/>
+          <w:sz w:val="28"/>
+          <w:szCs w:val="28"/>
+          <w:u w:val="single"/>
+        </w:rPr>
+        <w:t xml:space="preserve">, bash. </w:t>
+      </w:r>
+    </w:p>
+    <w:p>
+      <w:pPr>
+        <w:pStyle w:val="Default"/>
+        <w:rPr>
+          <w:color w:val="C00000"/>
+          <w:sz w:val="28"/>
+          <w:szCs w:val="28"/>
+        </w:rPr>
+      </w:pPr>
+      <w:r>
+        <w:rPr>
+          <w:noProof/>
+          <w:color w:val="C00000"/>
+          <w:sz w:val="28"/>
+          <w:szCs w:val="28"/>
+        </w:rPr>
+        <w:drawing>
+          <wp:anchor distT="0" distB="0" distL="114300" distR="114300" simplePos="0" relativeHeight="251685888" behindDoc="0" locked="0" layoutInCell="1" allowOverlap="1" wp14:anchorId="0D7B3BDB" wp14:editId="3091D7B4">
+            <wp:simplePos x="0" y="0"/>
+            <wp:positionH relativeFrom="column">
+              <wp:posOffset>-213360</wp:posOffset>
+            </wp:positionH>
+            <wp:positionV relativeFrom="paragraph">
+              <wp:posOffset>360680</wp:posOffset>
+            </wp:positionV>
+            <wp:extent cx="6035040" cy="739140"/>
+            <wp:effectExtent l="0" t="0" r="3810" b="3810"/>
+            <wp:wrapSquare wrapText="bothSides"/>
+            <wp:docPr id="469968118" name="Picture 10"/>
+            <wp:cNvGraphicFramePr>
+              <a:graphicFrameLocks xmlns:a="http://schemas.openxmlformats.org/drawingml/2006/main" noChangeAspect="1"/>
+            </wp:cNvGraphicFramePr>
+            <a:graphic xmlns:a="http://schemas.openxmlformats.org/drawingml/2006/main">
+              <a:graphicData uri="http://schemas.openxmlformats.org/drawingml/2006/picture">
+                <pic:pic xmlns:pic="http://schemas.openxmlformats.org/drawingml/2006/picture">
+                  <pic:nvPicPr>
+                    <pic:cNvPr id="0" name="Picture 10"/>
+                    <pic:cNvPicPr>
+                      <a:picLocks noChangeAspect="1" noChangeArrowheads="1"/>
+                    </pic:cNvPicPr>
+                  </pic:nvPicPr>
+                  <pic:blipFill>
+                    <a:blip r:embed="rId33">
+                      <a:extLst>
+                        <a:ext uri="{28A0092B-C50C-407E-A947-70E740481C1C}">
+                          <a14:useLocalDpi xmlns:a14="http://schemas.microsoft.com/office/drawing/2010/main" val="0"/>
+                        </a:ext>
+                      </a:extLst>
+                    </a:blip>
+                    <a:srcRect/>
+                    <a:stretch>
+                      <a:fillRect/>
+                    </a:stretch>
+                  </pic:blipFill>
+                  <pic:spPr bwMode="auto">
+                    <a:xfrm>
+                      <a:off x="0" y="0"/>
+                      <a:ext cx="6035040" cy="739140"/>
+                    </a:xfrm>
+                    <a:prstGeom prst="rect">
+                      <a:avLst/>
+                    </a:prstGeom>
+                    <a:noFill/>
+                    <a:ln>
+                      <a:noFill/>
+                    </a:ln>
+                  </pic:spPr>
+                </pic:pic>
+              </a:graphicData>
+            </a:graphic>
+          </wp:anchor>
+        </w:drawing>
+      </w:r>
+      <w:r>
+        <w:rPr>
+          <w:color w:val="C00000"/>
+          <w:sz w:val="28"/>
+          <w:szCs w:val="28"/>
+        </w:rPr>
+        <w:t>~</w:t>
+      </w:r>
+      <w:proofErr w:type="gramStart"/>
+      <w:r>
+        <w:rPr>
+          <w:color w:val="C00000"/>
+          <w:sz w:val="28"/>
+          <w:szCs w:val="28"/>
+        </w:rPr>
+        <w:t>/.profile</w:t>
+      </w:r>
+      <w:proofErr w:type="gramEnd"/>
+    </w:p>
+    <w:p>
+      <w:pPr>
+        <w:pStyle w:val="Default"/>
+        <w:rPr>
+          <w:color w:val="C00000"/>
+          <w:sz w:val="28"/>
+          <w:szCs w:val="28"/>
+        </w:rPr>
+      </w:pPr>
+    </w:p>
+    <w:p>
+      <w:pPr>
+        <w:pStyle w:val="Default"/>
+        <w:rPr>
+          <w:color w:val="C00000"/>
+          <w:sz w:val="28"/>
+          <w:szCs w:val="28"/>
+        </w:rPr>
+      </w:pPr>
+    </w:p>
+    <w:p>
+      <w:pPr>
+        <w:pStyle w:val="Default"/>
+        <w:rPr>
+          <w:color w:val="C00000"/>
+          <w:sz w:val="28"/>
+          <w:szCs w:val="28"/>
+        </w:rPr>
+      </w:pPr>
+    </w:p>
+    <w:p>
+      <w:pPr>
+        <w:pStyle w:val="Default"/>
+        <w:rPr>
+          <w:color w:val="C00000"/>
+          <w:sz w:val="28"/>
+          <w:szCs w:val="28"/>
+        </w:rPr>
+      </w:pPr>
+    </w:p>
+    <w:p>
+      <w:pPr>
+        <w:pStyle w:val="Default"/>
+        <w:rPr>
+          <w:color w:val="C00000"/>
+          <w:sz w:val="28"/>
+          <w:szCs w:val="28"/>
+        </w:rPr>
+      </w:pPr>
+    </w:p>
+    <w:p>
+      <w:pPr>
+        <w:pStyle w:val="Default"/>
+      </w:pPr>
+    </w:p>
+    <w:p>
+      <w:pPr>
+        <w:pStyle w:val="Default"/>
+        <w:rPr>
+          <w:color w:val="002060"/>
+          <w:sz w:val="28"/>
+          <w:szCs w:val="28"/>
+          <w:u w:val="single"/>
+        </w:rPr>
+      </w:pPr>
+      <w:r>
+        <w:rPr>
+          <w:color w:val="002060"/>
+          <w:sz w:val="28"/>
+          <w:szCs w:val="28"/>
+          <w:u w:val="single"/>
+        </w:rPr>
+        <w:t xml:space="preserve">9. Edit in your profile to display date at login and change your prompt permanently. </w:t>
+      </w:r>
+    </w:p>
+    <w:p>
+      <w:pPr>
+        <w:pStyle w:val="Default"/>
+        <w:rPr>
+          <w:color w:val="002060"/>
+          <w:sz w:val="28"/>
+          <w:szCs w:val="28"/>
+          <w:u w:val="single"/>
+        </w:rPr>
+      </w:pPr>
+    </w:p>
+    <w:p>
+      <w:pPr>
+        <w:pStyle w:val="Default"/>
+        <w:rPr>
+          <w:color w:val="C00000"/>
+          <w:sz w:val="28"/>
+          <w:szCs w:val="28"/>
+        </w:rPr>
+      </w:pPr>
+      <w:proofErr w:type="gramStart"/>
+      <w:r>
+        <w:rPr>
+          <w:color w:val="C00000"/>
+          <w:sz w:val="28"/>
+          <w:szCs w:val="28"/>
+        </w:rPr>
+        <w:t>First :</w:t>
+      </w:r>
+      <w:proofErr w:type="gramEnd"/>
+      <w:r>
+        <w:rPr>
+          <w:color w:val="C00000"/>
+          <w:sz w:val="28"/>
+          <w:szCs w:val="28"/>
+        </w:rPr>
+        <w:t xml:space="preserve"> Using (vi $HOME/.</w:t>
+      </w:r>
+      <w:proofErr w:type="spellStart"/>
+      <w:r>
+        <w:rPr>
+          <w:color w:val="C00000"/>
+          <w:sz w:val="28"/>
+          <w:szCs w:val="28"/>
+        </w:rPr>
+        <w:t>bashrc</w:t>
+      </w:r>
+      <w:proofErr w:type="spellEnd"/>
+      <w:r>
+        <w:rPr>
+          <w:color w:val="C00000"/>
+          <w:sz w:val="28"/>
+          <w:szCs w:val="28"/>
+        </w:rPr>
+        <w:t>)</w:t>
+      </w:r>
+    </w:p>
+    <w:p>
+      <w:pPr>
+        <w:pStyle w:val="Default"/>
+        <w:rPr>
+          <w:color w:val="002060"/>
+          <w:sz w:val="28"/>
+          <w:szCs w:val="28"/>
+        </w:rPr>
+      </w:pPr>
+      <w:r>
+        <w:rPr>
+          <w:noProof/>
+          <w:color w:val="C00000"/>
+          <w:sz w:val="28"/>
+          <w:szCs w:val="28"/>
+        </w:rPr>
+        <w:drawing>
+          <wp:anchor distT="0" distB="0" distL="114300" distR="114300" simplePos="0" relativeHeight="251687936" behindDoc="0" locked="0" layoutInCell="1" allowOverlap="1" wp14:anchorId="029F630C" wp14:editId="717BE852">
+            <wp:simplePos x="0" y="0"/>
+            <wp:positionH relativeFrom="column">
+              <wp:posOffset>0</wp:posOffset>
+            </wp:positionH>
+            <wp:positionV relativeFrom="paragraph">
+              <wp:posOffset>133350</wp:posOffset>
+            </wp:positionV>
+            <wp:extent cx="3505200" cy="716280"/>
+            <wp:effectExtent l="0" t="0" r="0" b="7620"/>
+            <wp:wrapSquare wrapText="bothSides"/>
+            <wp:docPr id="154567569" name="Picture 12"/>
+            <wp:cNvGraphicFramePr>
+              <a:graphicFrameLocks xmlns:a="http://schemas.openxmlformats.org/drawingml/2006/main" noChangeAspect="1"/>
+            </wp:cNvGraphicFramePr>
+            <a:graphic xmlns:a="http://schemas.openxmlformats.org/drawingml/2006/main">
+              <a:graphicData uri="http://schemas.openxmlformats.org/drawingml/2006/picture">
+                <pic:pic xmlns:pic="http://schemas.openxmlformats.org/drawingml/2006/picture">
+                  <pic:nvPicPr>
+                    <pic:cNvPr id="0" name="Picture 12"/>
+                    <pic:cNvPicPr>
+                      <a:picLocks noChangeAspect="1" noChangeArrowheads="1"/>
+                    </pic:cNvPicPr>
+                  </pic:nvPicPr>
+                  <pic:blipFill>
+                    <a:blip r:embed="rId34">
+                      <a:extLst>
+                        <a:ext uri="{28A0092B-C50C-407E-A947-70E740481C1C}">
+                          <a14:useLocalDpi xmlns:a14="http://schemas.microsoft.com/office/drawing/2010/main" val="0"/>
+                        </a:ext>
+                      </a:extLst>
+                    </a:blip>
+                    <a:srcRect/>
+                    <a:stretch>
+                      <a:fillRect/>
+                    </a:stretch>
+                  </pic:blipFill>
+                  <pic:spPr bwMode="auto">
+                    <a:xfrm>
+                      <a:off x="0" y="0"/>
+                      <a:ext cx="3505200" cy="716280"/>
+                    </a:xfrm>
+                    <a:prstGeom prst="rect">
+                      <a:avLst/>
+                    </a:prstGeom>
+                    <a:noFill/>
+                    <a:ln>
+                      <a:noFill/>
+                    </a:ln>
+                  </pic:spPr>
+                </pic:pic>
+              </a:graphicData>
+            </a:graphic>
+          </wp:anchor>
+        </w:drawing>
+      </w:r>
+    </w:p>
+    <w:p>
+      <w:pPr>
+        <w:pStyle w:val="Default"/>
+        <w:rPr>
+          <w:color w:val="002060"/>
+          <w:sz w:val="28"/>
+          <w:szCs w:val="28"/>
+        </w:rPr>
+      </w:pPr>
+    </w:p>
+    <w:p>
+      <w:pPr>
+        <w:pStyle w:val="Default"/>
+        <w:rPr>
+          <w:color w:val="002060"/>
+          <w:sz w:val="28"/>
+          <w:szCs w:val="28"/>
+        </w:rPr>
+      </w:pPr>
+    </w:p>
+    <w:p>
+      <w:pPr>
+        <w:pStyle w:val="Default"/>
+        <w:rPr>
+          <w:color w:val="002060"/>
+          <w:sz w:val="28"/>
+          <w:szCs w:val="28"/>
+        </w:rPr>
+      </w:pPr>
+    </w:p>
+    <w:p>
+      <w:pPr>
+        <w:pStyle w:val="Default"/>
+        <w:rPr>
+          <w:color w:val="002060"/>
+          <w:sz w:val="28"/>
+          <w:szCs w:val="28"/>
+        </w:rPr>
+      </w:pPr>
+    </w:p>
+    <w:p>
+      <w:pPr>
+        <w:pStyle w:val="Default"/>
+        <w:rPr>
+          <w:color w:val="C00000"/>
+          <w:sz w:val="28"/>
+          <w:szCs w:val="28"/>
+        </w:rPr>
+      </w:pPr>
+      <w:r>
+        <w:rPr>
+          <w:noProof/>
+          <w:color w:val="002060"/>
+          <w:sz w:val="28"/>
+          <w:szCs w:val="28"/>
+        </w:rPr>
+        <w:drawing>
+          <wp:anchor distT="0" distB="0" distL="114300" distR="114300" simplePos="0" relativeHeight="251686912" behindDoc="0" locked="0" layoutInCell="1" allowOverlap="1" wp14:anchorId="26B8ADCA" wp14:editId="508D6CE7">
+            <wp:simplePos x="0" y="0"/>
+            <wp:positionH relativeFrom="column">
+              <wp:posOffset>0</wp:posOffset>
+            </wp:positionH>
+            <wp:positionV relativeFrom="paragraph">
+              <wp:posOffset>294005</wp:posOffset>
+            </wp:positionV>
+            <wp:extent cx="3169920" cy="312420"/>
+            <wp:effectExtent l="0" t="0" r="0" b="0"/>
+            <wp:wrapSquare wrapText="bothSides"/>
+            <wp:docPr id="764144995" name="Picture 11"/>
+            <wp:cNvGraphicFramePr>
+              <a:graphicFrameLocks xmlns:a="http://schemas.openxmlformats.org/drawingml/2006/main" noChangeAspect="1"/>
+            </wp:cNvGraphicFramePr>
+            <a:graphic xmlns:a="http://schemas.openxmlformats.org/drawingml/2006/main">
+              <a:graphicData uri="http://schemas.openxmlformats.org/drawingml/2006/picture">
+                <pic:pic xmlns:pic="http://schemas.openxmlformats.org/drawingml/2006/picture">
+                  <pic:nvPicPr>
+                    <pic:cNvPr id="0" name="Picture 11"/>
+                    <pic:cNvPicPr>
+                      <a:picLocks noChangeAspect="1" noChangeArrowheads="1"/>
+                    </pic:cNvPicPr>
+                  </pic:nvPicPr>
+                  <pic:blipFill>
+                    <a:blip r:embed="rId35">
+                      <a:extLst>
+                        <a:ext uri="{28A0092B-C50C-407E-A947-70E740481C1C}">
+                          <a14:useLocalDpi xmlns:a14="http://schemas.microsoft.com/office/drawing/2010/main" val="0"/>
+                        </a:ext>
+                      </a:extLst>
+                    </a:blip>
+                    <a:srcRect/>
+                    <a:stretch>
+                      <a:fillRect/>
+                    </a:stretch>
+                  </pic:blipFill>
+                  <pic:spPr bwMode="auto">
+                    <a:xfrm>
+                      <a:off x="0" y="0"/>
+                      <a:ext cx="3169920" cy="312420"/>
+                    </a:xfrm>
+                    <a:prstGeom prst="rect">
+                      <a:avLst/>
+                    </a:prstGeom>
+                    <a:noFill/>
+                    <a:ln>
+                      <a:noFill/>
+                    </a:ln>
+                  </pic:spPr>
+                </pic:pic>
+              </a:graphicData>
+            </a:graphic>
+          </wp:anchor>
+        </w:drawing>
+      </w:r>
+      <w:r>
+        <w:rPr>
+          <w:color w:val="C00000"/>
+          <w:sz w:val="28"/>
+          <w:szCs w:val="28"/>
+        </w:rPr>
+        <w:t xml:space="preserve">Close the terminal and opens it </w:t>
+      </w:r>
+      <w:proofErr w:type="gramStart"/>
+      <w:r>
+        <w:rPr>
+          <w:color w:val="C00000"/>
+          <w:sz w:val="28"/>
+          <w:szCs w:val="28"/>
+        </w:rPr>
+        <w:t>again</w:t>
+      </w:r>
+      <w:proofErr w:type="gramEnd"/>
+    </w:p>
+    <w:p>
+      <w:pPr>
+        <w:pStyle w:val="Default"/>
+        <w:rPr>
+          <w:color w:val="C00000"/>
+          <w:sz w:val="28"/>
+          <w:szCs w:val="28"/>
+        </w:rPr>
+      </w:pPr>
+    </w:p>
+    <w:p>
+      <w:pPr>
+        <w:pStyle w:val="Default"/>
+        <w:rPr>
+          <w:color w:val="C00000"/>
+          <w:sz w:val="28"/>
+          <w:szCs w:val="28"/>
+        </w:rPr>
+      </w:pPr>
+    </w:p>
+    <w:p>
+      <w:pPr>
+        <w:pStyle w:val="Default"/>
+      </w:pPr>
+      <w:r>
+        <w:t xml:space="preserve"> </w:t>
+      </w:r>
+    </w:p>
+    <w:p>
+      <w:pPr>
+        <w:pStyle w:val="Default"/>
+        <w:rPr>
+          <w:color w:val="002060"/>
+          <w:sz w:val="28"/>
+          <w:szCs w:val="28"/>
+          <w:u w:val="single"/>
+        </w:rPr>
+      </w:pPr>
+      <w:r>
+        <w:rPr>
+          <w:color w:val="002060"/>
+          <w:sz w:val="28"/>
+          <w:szCs w:val="28"/>
+          <w:u w:val="single"/>
+        </w:rPr>
+        <w:t xml:space="preserve">10. Execute the following </w:t>
+      </w:r>
+      <w:proofErr w:type="gramStart"/>
+      <w:r>
+        <w:rPr>
+          <w:color w:val="002060"/>
+          <w:sz w:val="28"/>
+          <w:szCs w:val="28"/>
+          <w:u w:val="single"/>
+        </w:rPr>
+        <w:t>command :</w:t>
+      </w:r>
+      <w:proofErr w:type="gramEnd"/>
+      <w:r>
+        <w:rPr>
+          <w:color w:val="002060"/>
+          <w:sz w:val="28"/>
+          <w:szCs w:val="28"/>
+          <w:u w:val="single"/>
+        </w:rPr>
+        <w:t xml:space="preserve"> </w:t>
+      </w:r>
+    </w:p>
+    <w:p>
+      <w:pPr>
+        <w:pStyle w:val="Default"/>
+        <w:rPr>
+          <w:color w:val="002060"/>
+          <w:sz w:val="28"/>
+          <w:szCs w:val="28"/>
+        </w:rPr>
+      </w:pPr>
+      <w:r>
+        <w:rPr>
+          <w:color w:val="002060"/>
+          <w:sz w:val="28"/>
+          <w:szCs w:val="28"/>
+        </w:rPr>
+        <w:t xml:space="preserve">echo \ then press </w:t>
+      </w:r>
+      <w:proofErr w:type="gramStart"/>
+      <w:r>
+        <w:rPr>
+          <w:color w:val="002060"/>
+          <w:sz w:val="28"/>
+          <w:szCs w:val="28"/>
+        </w:rPr>
+        <w:t>enter</w:t>
+      </w:r>
+      <w:proofErr w:type="gramEnd"/>
+      <w:r>
+        <w:rPr>
+          <w:color w:val="002060"/>
+          <w:sz w:val="28"/>
+          <w:szCs w:val="28"/>
+        </w:rPr>
+        <w:t xml:space="preserve"> </w:t>
+      </w:r>
+    </w:p>
+    <w:p>
+      <w:pPr>
+        <w:pStyle w:val="Default"/>
+        <w:rPr>
+          <w:color w:val="002060"/>
+          <w:sz w:val="28"/>
+          <w:szCs w:val="28"/>
+        </w:rPr>
+      </w:pPr>
+      <w:r>
+        <w:rPr>
+          <w:noProof/>
+          <w:color w:val="002060"/>
+          <w:sz w:val="28"/>
+          <w:szCs w:val="28"/>
+        </w:rPr>
+        <w:drawing>
+          <wp:anchor distT="0" distB="0" distL="114300" distR="114300" simplePos="0" relativeHeight="251688960" behindDoc="0" locked="0" layoutInCell="1" allowOverlap="1" wp14:anchorId="0DB7A178" wp14:editId="61C73E8B">
+            <wp:simplePos x="0" y="0"/>
+            <wp:positionH relativeFrom="column">
+              <wp:posOffset>0</wp:posOffset>
+            </wp:positionH>
+            <wp:positionV relativeFrom="paragraph">
+              <wp:posOffset>208280</wp:posOffset>
+            </wp:positionV>
+            <wp:extent cx="2080260" cy="365760"/>
+            <wp:effectExtent l="0" t="0" r="0" b="0"/>
+            <wp:wrapSquare wrapText="bothSides"/>
+            <wp:docPr id="1442849367" name="Picture 13"/>
+            <wp:cNvGraphicFramePr>
+              <a:graphicFrameLocks xmlns:a="http://schemas.openxmlformats.org/drawingml/2006/main" noChangeAspect="1"/>
+            </wp:cNvGraphicFramePr>
+            <a:graphic xmlns:a="http://schemas.openxmlformats.org/drawingml/2006/main">
+              <a:graphicData uri="http://schemas.openxmlformats.org/drawingml/2006/picture">
+                <pic:pic xmlns:pic="http://schemas.openxmlformats.org/drawingml/2006/picture">
+                  <pic:nvPicPr>
+                    <pic:cNvPr id="0" name="Picture 13"/>
+                    <pic:cNvPicPr>
+                      <a:picLocks noChangeAspect="1" noChangeArrowheads="1"/>
+                    </pic:cNvPicPr>
+                  </pic:nvPicPr>
+                  <pic:blipFill>
+                    <a:blip r:embed="rId36">
+                      <a:extLst>
+                        <a:ext uri="{28A0092B-C50C-407E-A947-70E740481C1C}">
+                          <a14:useLocalDpi xmlns:a14="http://schemas.microsoft.com/office/drawing/2010/main" val="0"/>
+                        </a:ext>
+                      </a:extLst>
+                    </a:blip>
+                    <a:srcRect/>
+                    <a:stretch>
+                      <a:fillRect/>
+                    </a:stretch>
+                  </pic:blipFill>
+                  <pic:spPr bwMode="auto">
+                    <a:xfrm>
+                      <a:off x="0" y="0"/>
+                      <a:ext cx="2080260" cy="365760"/>
+                    </a:xfrm>
+                    <a:prstGeom prst="rect">
+                      <a:avLst/>
+                    </a:prstGeom>
+                    <a:noFill/>
+                    <a:ln>
+                      <a:noFill/>
+                    </a:ln>
+                  </pic:spPr>
+                </pic:pic>
+              </a:graphicData>
+            </a:graphic>
+          </wp:anchor>
+        </w:drawing>
+      </w:r>
+    </w:p>
+    <w:p>
+      <w:pPr>
+        <w:pStyle w:val="Default"/>
+        <w:rPr>
+          <w:color w:val="002060"/>
+          <w:sz w:val="28"/>
+          <w:szCs w:val="28"/>
+        </w:rPr>
+      </w:pPr>
+    </w:p>
+    <w:p>
+      <w:pPr>
+        <w:pStyle w:val="Default"/>
+        <w:rPr>
+          <w:color w:val="002060"/>
+          <w:sz w:val="28"/>
+          <w:szCs w:val="28"/>
+        </w:rPr>
+      </w:pPr>
+    </w:p>
+    <w:p>
+      <w:pPr>
+        <w:pStyle w:val="Default"/>
+        <w:rPr>
+          <w:color w:val="002060"/>
+          <w:sz w:val="28"/>
+          <w:szCs w:val="28"/>
+        </w:rPr>
+      </w:pPr>
+      <w:r>
+        <w:rPr>
+          <w:color w:val="002060"/>
+          <w:sz w:val="28"/>
+          <w:szCs w:val="28"/>
+        </w:rPr>
+        <w:t xml:space="preserve">What is the purpose of </w:t>
+      </w:r>
+      <w:proofErr w:type="gramStart"/>
+      <w:r>
+        <w:rPr>
+          <w:color w:val="002060"/>
+          <w:sz w:val="28"/>
+          <w:szCs w:val="28"/>
+        </w:rPr>
+        <w:t>\ ?</w:t>
+      </w:r>
+      <w:proofErr w:type="gramEnd"/>
+      <w:r>
+        <w:rPr>
+          <w:color w:val="002060"/>
+          <w:sz w:val="28"/>
+          <w:szCs w:val="28"/>
+        </w:rPr>
+        <w:t xml:space="preserve"> </w:t>
+      </w:r>
+    </w:p>
+    <w:p>
+      <w:pPr>
+        <w:pStyle w:val="Default"/>
+        <w:rPr>
+          <w:color w:val="C00000"/>
+          <w:sz w:val="28"/>
+          <w:szCs w:val="28"/>
+        </w:rPr>
+      </w:pPr>
+      <w:r>
+        <w:rPr>
+          <w:color w:val="C00000"/>
+          <w:sz w:val="28"/>
+          <w:szCs w:val="28"/>
+        </w:rPr>
+        <w:t>It created a new line to tell the shell the current line is continuous for the previous</w:t>
+      </w:r>
+    </w:p>
+    <w:p>
+      <w:pPr>
+        <w:pStyle w:val="Default"/>
+        <w:rPr>
+          <w:color w:val="002060"/>
+          <w:sz w:val="28"/>
+          <w:szCs w:val="28"/>
+        </w:rPr>
+      </w:pPr>
+    </w:p>
+    <w:p>
+      <w:pPr>
+        <w:pStyle w:val="Default"/>
+        <w:rPr>
+          <w:color w:val="002060"/>
+          <w:sz w:val="28"/>
+          <w:szCs w:val="28"/>
+        </w:rPr>
+      </w:pPr>
+      <w:r>
+        <w:rPr>
+          <w:color w:val="002060"/>
+          <w:sz w:val="28"/>
+          <w:szCs w:val="28"/>
+        </w:rPr>
+        <w:t xml:space="preserve">Notice the </w:t>
+      </w:r>
+      <w:proofErr w:type="gramStart"/>
+      <w:r>
+        <w:rPr>
+          <w:color w:val="002060"/>
+          <w:sz w:val="28"/>
+          <w:szCs w:val="28"/>
+        </w:rPr>
+        <w:t>prompt ”</w:t>
+      </w:r>
+      <w:proofErr w:type="gramEnd"/>
+      <w:r>
+        <w:rPr>
+          <w:color w:val="002060"/>
+          <w:sz w:val="28"/>
+          <w:szCs w:val="28"/>
+        </w:rPr>
+        <w:t>&gt;” what is that? and how can you change it from “&gt;” to “:”.</w:t>
+      </w:r>
+    </w:p>
+    <w:p>
+      <w:pPr>
+        <w:pStyle w:val="Default"/>
+        <w:rPr>
+          <w:color w:val="C00000"/>
+          <w:sz w:val="28"/>
+          <w:szCs w:val="28"/>
+        </w:rPr>
+      </w:pPr>
+      <w:r>
+        <w:rPr>
+          <w:noProof/>
+          <w:color w:val="C00000"/>
+          <w:sz w:val="28"/>
+          <w:szCs w:val="28"/>
+        </w:rPr>
+        <w:drawing>
+          <wp:anchor distT="0" distB="0" distL="114300" distR="114300" simplePos="0" relativeHeight="251689984" behindDoc="0" locked="0" layoutInCell="1" allowOverlap="1" wp14:anchorId="698021DA" wp14:editId="3B5D32E5">
+            <wp:simplePos x="0" y="0"/>
+            <wp:positionH relativeFrom="column">
+              <wp:posOffset>0</wp:posOffset>
+            </wp:positionH>
+            <wp:positionV relativeFrom="paragraph">
+              <wp:posOffset>323215</wp:posOffset>
+            </wp:positionV>
+            <wp:extent cx="3040380" cy="342900"/>
+            <wp:effectExtent l="0" t="0" r="7620" b="0"/>
+            <wp:wrapSquare wrapText="bothSides"/>
+            <wp:docPr id="2051529353" name="Picture 14"/>
+            <wp:cNvGraphicFramePr>
+              <a:graphicFrameLocks xmlns:a="http://schemas.openxmlformats.org/drawingml/2006/main" noChangeAspect="1"/>
+            </wp:cNvGraphicFramePr>
+            <a:graphic xmlns:a="http://schemas.openxmlformats.org/drawingml/2006/main">
+              <a:graphicData uri="http://schemas.openxmlformats.org/drawingml/2006/picture">
+                <pic:pic xmlns:pic="http://schemas.openxmlformats.org/drawingml/2006/picture">
+                  <pic:nvPicPr>
+                    <pic:cNvPr id="0" name="Picture 14"/>
+                    <pic:cNvPicPr>
+                      <a:picLocks noChangeAspect="1" noChangeArrowheads="1"/>
+                    </pic:cNvPicPr>
+                  </pic:nvPicPr>
+                  <pic:blipFill>
+                    <a:blip r:embed="rId37">
+                      <a:extLst>
+                        <a:ext uri="{28A0092B-C50C-407E-A947-70E740481C1C}">
+                          <a14:useLocalDpi xmlns:a14="http://schemas.microsoft.com/office/drawing/2010/main" val="0"/>
+                        </a:ext>
+                      </a:extLst>
+                    </a:blip>
+                    <a:srcRect/>
+                    <a:stretch>
+                      <a:fillRect/>
+                    </a:stretch>
+                  </pic:blipFill>
+                  <pic:spPr bwMode="auto">
+                    <a:xfrm>
+                      <a:off x="0" y="0"/>
+                      <a:ext cx="3040380" cy="342900"/>
+                    </a:xfrm>
+                    <a:prstGeom prst="rect">
+                      <a:avLst/>
+                    </a:prstGeom>
+                    <a:noFill/>
+                    <a:ln>
+                      <a:noFill/>
+                    </a:ln>
+                  </pic:spPr>
+                </pic:pic>
+              </a:graphicData>
+            </a:graphic>
+          </wp:anchor>
+        </w:drawing>
+      </w:r>
+      <w:r>
+        <w:rPr>
+          <w:noProof/>
+          <w:color w:val="C00000"/>
+          <w:sz w:val="28"/>
+          <w:szCs w:val="28"/>
+        </w:rPr>
+        <w:drawing>
+          <wp:anchor distT="0" distB="0" distL="114300" distR="114300" simplePos="0" relativeHeight="251691008" behindDoc="0" locked="0" layoutInCell="1" allowOverlap="1" wp14:anchorId="094B6511" wp14:editId="320B9DC9">
+            <wp:simplePos x="0" y="0"/>
+            <wp:positionH relativeFrom="column">
+              <wp:posOffset>0</wp:posOffset>
+            </wp:positionH>
+            <wp:positionV relativeFrom="paragraph">
+              <wp:posOffset>818515</wp:posOffset>
+            </wp:positionV>
+            <wp:extent cx="2232660" cy="350520"/>
+            <wp:effectExtent l="0" t="0" r="0" b="0"/>
+            <wp:wrapSquare wrapText="bothSides"/>
+            <wp:docPr id="1137072177" name="Picture 15"/>
+            <wp:cNvGraphicFramePr>
+              <a:graphicFrameLocks xmlns:a="http://schemas.openxmlformats.org/drawingml/2006/main" noChangeAspect="1"/>
+            </wp:cNvGraphicFramePr>
+            <a:graphic xmlns:a="http://schemas.openxmlformats.org/drawingml/2006/main">
+              <a:graphicData uri="http://schemas.openxmlformats.org/drawingml/2006/picture">
+                <pic:pic xmlns:pic="http://schemas.openxmlformats.org/drawingml/2006/picture">
+                  <pic:nvPicPr>
+                    <pic:cNvPr id="0" name="Picture 15"/>
+                    <pic:cNvPicPr>
+                      <a:picLocks noChangeAspect="1" noChangeArrowheads="1"/>
+                    </pic:cNvPicPr>
+                  </pic:nvPicPr>
+                  <pic:blipFill>
+                    <a:blip r:embed="rId38">
+                      <a:extLst>
+                        <a:ext uri="{28A0092B-C50C-407E-A947-70E740481C1C}">
+                          <a14:useLocalDpi xmlns:a14="http://schemas.microsoft.com/office/drawing/2010/main" val="0"/>
+                        </a:ext>
+                      </a:extLst>
+                    </a:blip>
+                    <a:srcRect/>
+                    <a:stretch>
+                      <a:fillRect/>
+                    </a:stretch>
+                  </pic:blipFill>
+                  <pic:spPr bwMode="auto">
+                    <a:xfrm>
+                      <a:off x="0" y="0"/>
+                      <a:ext cx="2232660" cy="350520"/>
+                    </a:xfrm>
+                    <a:prstGeom prst="rect">
+                      <a:avLst/>
+                    </a:prstGeom>
+                    <a:noFill/>
+                    <a:ln>
+                      <a:noFill/>
+                    </a:ln>
+                  </pic:spPr>
+                </pic:pic>
+              </a:graphicData>
+            </a:graphic>
+          </wp:anchor>
+        </w:drawing>
+      </w:r>
+      <w:r>
+        <w:rPr>
+          <w:color w:val="C00000"/>
+          <w:sz w:val="28"/>
+          <w:szCs w:val="28"/>
+        </w:rPr>
+        <w:t xml:space="preserve">It is </w:t>
+      </w:r>
+      <w:r>
+        <w:rPr>
+          <w:color w:val="C00000"/>
+          <w:sz w:val="28"/>
+          <w:szCs w:val="28"/>
+        </w:rPr>
+        <w:t xml:space="preserve">continuous prompt that waiting for continuous </w:t>
+      </w:r>
+      <w:proofErr w:type="gramStart"/>
+      <w:r>
+        <w:rPr>
+          <w:color w:val="C00000"/>
+          <w:sz w:val="28"/>
+          <w:szCs w:val="28"/>
+        </w:rPr>
+        <w:t>command</w:t>
+      </w:r>
+      <w:proofErr w:type="gramEnd"/>
+    </w:p>
+    <w:p>
+      <w:pPr>
+        <w:pStyle w:val="Default"/>
+        <w:rPr>
+          <w:color w:val="C00000"/>
+          <w:sz w:val="28"/>
+          <w:szCs w:val="28"/>
+        </w:rPr>
+      </w:pPr>
+    </w:p>
+    <w:p>
+      <w:pPr>
+        <w:pStyle w:val="Default"/>
+        <w:rPr>
+          <w:color w:val="C00000"/>
+          <w:sz w:val="28"/>
+          <w:szCs w:val="28"/>
+        </w:rPr>
+      </w:pPr>
+    </w:p>
+    <w:p>
+      <w:pPr>
+        <w:pStyle w:val="Default"/>
+        <w:rPr>
+          <w:color w:val="C00000"/>
+          <w:sz w:val="28"/>
+          <w:szCs w:val="28"/>
+        </w:rPr>
+      </w:pPr>
+    </w:p>
+    <w:p>
+      <w:pPr>
+        <w:pStyle w:val="Default"/>
+        <w:rPr>
+          <w:color w:val="C00000"/>
+          <w:sz w:val="28"/>
+          <w:szCs w:val="28"/>
+        </w:rPr>
+      </w:pPr>
+    </w:p>
+    <w:p>
+      <w:pPr>
+        <w:pStyle w:val="Default"/>
+      </w:pPr>
+    </w:p>
+    <w:p>
+      <w:pPr>
+        <w:pStyle w:val="Default"/>
+      </w:pPr>
+    </w:p>
+    <w:p>
+      <w:pPr>
+        <w:pStyle w:val="Default"/>
+      </w:pPr>
+    </w:p>
+    <w:p>
+      <w:pPr>
+        <w:pStyle w:val="Default"/>
+        <w:rPr>
+          <w:color w:val="002060"/>
+          <w:sz w:val="28"/>
+          <w:szCs w:val="28"/>
+          <w:u w:val="single"/>
+        </w:rPr>
+      </w:pPr>
+      <w:r>
+        <w:rPr>
+          <w:color w:val="002060"/>
+          <w:sz w:val="28"/>
+          <w:szCs w:val="28"/>
+          <w:u w:val="single"/>
+        </w:rPr>
+        <w:lastRenderedPageBreak/>
+        <w:t xml:space="preserve">11. Create a Bash shell alias named ls for the “ls –l” command </w:t>
+      </w:r>
+    </w:p>
+    <w:p>
+      <w:pPr>
+        <w:pStyle w:val="Default"/>
+        <w:rPr>
+          <w:color w:val="C00000"/>
+          <w:sz w:val="28"/>
+          <w:szCs w:val="28"/>
+        </w:rPr>
+      </w:pPr>
+      <w:r>
+        <w:rPr>
+          <w:noProof/>
+        </w:rPr>
+        <w:drawing>
+          <wp:anchor distT="0" distB="0" distL="114300" distR="114300" simplePos="0" relativeHeight="251692032" behindDoc="0" locked="0" layoutInCell="1" allowOverlap="1" wp14:anchorId="5C4F76DD" wp14:editId="252E30BB">
+            <wp:simplePos x="0" y="0"/>
+            <wp:positionH relativeFrom="column">
+              <wp:posOffset>-91440</wp:posOffset>
+            </wp:positionH>
+            <wp:positionV relativeFrom="paragraph">
+              <wp:posOffset>202565</wp:posOffset>
+            </wp:positionV>
+            <wp:extent cx="5402580" cy="2804160"/>
+            <wp:effectExtent l="0" t="0" r="7620" b="0"/>
+            <wp:wrapSquare wrapText="bothSides"/>
+            <wp:docPr id="1229452199" name="Picture 16"/>
+            <wp:cNvGraphicFramePr>
+              <a:graphicFrameLocks xmlns:a="http://schemas.openxmlformats.org/drawingml/2006/main" noChangeAspect="1"/>
+            </wp:cNvGraphicFramePr>
+            <a:graphic xmlns:a="http://schemas.openxmlformats.org/drawingml/2006/main">
+              <a:graphicData uri="http://schemas.openxmlformats.org/drawingml/2006/picture">
+                <pic:pic xmlns:pic="http://schemas.openxmlformats.org/drawingml/2006/picture">
+                  <pic:nvPicPr>
+                    <pic:cNvPr id="0" name="Picture 16"/>
+                    <pic:cNvPicPr>
+                      <a:picLocks noChangeAspect="1" noChangeArrowheads="1"/>
+                    </pic:cNvPicPr>
+                  </pic:nvPicPr>
+                  <pic:blipFill>
+                    <a:blip r:embed="rId39">
+                      <a:extLst>
+                        <a:ext uri="{28A0092B-C50C-407E-A947-70E740481C1C}">
+                          <a14:useLocalDpi xmlns:a14="http://schemas.microsoft.com/office/drawing/2010/main" val="0"/>
+                        </a:ext>
+                      </a:extLst>
+                    </a:blip>
+                    <a:srcRect/>
+                    <a:stretch>
+                      <a:fillRect/>
+                    </a:stretch>
+                  </pic:blipFill>
+                  <pic:spPr bwMode="auto">
+                    <a:xfrm>
+                      <a:off x="0" y="0"/>
+                      <a:ext cx="5402580" cy="2804160"/>
+                    </a:xfrm>
+                    <a:prstGeom prst="rect">
+                      <a:avLst/>
+                    </a:prstGeom>
+                    <a:noFill/>
+                    <a:ln>
+                      <a:noFill/>
+                    </a:ln>
+                  </pic:spPr>
+                </pic:pic>
+              </a:graphicData>
+            </a:graphic>
+          </wp:anchor>
+        </w:drawing>
+      </w:r>
     </w:p>
     <w:sectPr>
       <w:pgSz w:w="12240" w:h="16340"/>

</xml_diff>